<commit_message>
Updates Turing Machine quizzes
</commit_message>
<xml_diff>
--- a/H1 Countability/HW1ReviewCountability.docx
+++ b/H1 Countability/HW1ReviewCountability.docx
@@ -197,46 +197,78 @@
         <w:contextualSpacing/>
       </w:pPr>
       <w:r>
-        <w:t>Approach: use a truth table to demonstrate equivalency</w:t>
-      </w:r>
-    </w:p>
-    <w:p>
-      <w:pPr>
-        <w:pStyle w:val="normal0"/>
-        <w:numPr>
-          <w:ilvl w:val="1"/>
-          <w:numId w:val="2"/>
-        </w:numPr>
-        <w:contextualSpacing/>
-      </w:pPr>
-      <w:r>
-        <w:t>Build the conditions for each term separately</w:t>
-      </w:r>
-    </w:p>
-    <w:p>
-      <w:pPr>
-        <w:pStyle w:val="normal0"/>
-        <w:numPr>
-          <w:ilvl w:val="1"/>
-          <w:numId w:val="2"/>
-        </w:numPr>
-        <w:contextualSpacing/>
-      </w:pPr>
-      <w:r>
-        <w:t>Combine them in a truth table</w:t>
-      </w:r>
-    </w:p>
-    <w:p>
-      <w:pPr>
-        <w:pStyle w:val="normal0"/>
-        <w:numPr>
-          <w:ilvl w:val="1"/>
-          <w:numId w:val="2"/>
-        </w:numPr>
-        <w:contextualSpacing/>
-      </w:pPr>
-      <w:r>
-        <w:t>Demonstrate that the truth table shows an expression that is always true</w:t>
+        <w:t xml:space="preserve"> </w:t>
+      </w:r>
+      <m:oMath>
+        <m:r>
+          <w:rPr>
+            <w:rFonts w:ascii="Cambria Math" w:hAnsi="Cambria Math"/>
+          </w:rPr>
+          <m:t>(A∨B) ∧(¬B∨C)</m:t>
+        </m:r>
+        <m:box>
+          <m:boxPr>
+            <m:opEmu m:val="1"/>
+            <m:ctrlPr>
+              <w:rPr>
+                <w:rFonts w:ascii="Cambria Math" w:hAnsi="Cambria Math"/>
+                <w:i/>
+              </w:rPr>
+            </m:ctrlPr>
+          </m:boxPr>
+          <m:e>
+            <m:r>
+              <m:rPr>
+                <m:sty m:val="p"/>
+              </m:rPr>
+              <w:rPr>
+                <w:rFonts w:ascii="Cambria Math" w:hAnsi="Cambria Math"/>
+              </w:rPr>
+              <m:t>⇒</m:t>
+            </m:r>
+          </m:e>
+        </m:box>
+        <m:d>
+          <m:dPr>
+            <m:ctrlPr>
+              <w:rPr>
+                <w:rFonts w:ascii="Cambria Math" w:hAnsi="Cambria Math"/>
+                <w:i/>
+              </w:rPr>
+            </m:ctrlPr>
+          </m:dPr>
+          <m:e>
+            <m:r>
+              <w:rPr>
+                <w:rFonts w:ascii="Cambria Math" w:hAnsi="Cambria Math"/>
+              </w:rPr>
+              <m:t>A</m:t>
+            </m:r>
+            <m:r>
+              <w:rPr>
+                <w:rFonts w:ascii="Cambria Math" w:hAnsi="Cambria Math"/>
+              </w:rPr>
+              <m:t>∨</m:t>
+            </m:r>
+            <m:r>
+              <w:rPr>
+                <w:rFonts w:ascii="Cambria Math" w:hAnsi="Cambria Math"/>
+              </w:rPr>
+              <m:t>C</m:t>
+            </m:r>
+          </m:e>
+        </m:d>
+      </m:oMath>
+      <w:r>
+        <w:t xml:space="preserve"> </w:t>
+      </w:r>
+      <w:proofErr w:type="gramStart"/>
+      <w:r>
+        <w:t>is</w:t>
+      </w:r>
+      <w:proofErr w:type="gramEnd"/>
+      <w:r>
+        <w:t xml:space="preserve"> true if all possible values in its domain map to “True” in its range.</w:t>
       </w:r>
     </w:p>
     <w:p>
@@ -249,16 +281,2025 @@
         <w:contextualSpacing/>
       </w:pPr>
       <w:r>
-        <w:t xml:space="preserve">Hence the underlying </w:t>
-      </w:r>
-      <w:r>
-        <w:t>expressions are equivalent</w:t>
-      </w:r>
+        <w:t xml:space="preserve">The table below maps each possibility of A, B and C through each of the terms of the expression </w:t>
+      </w:r>
+      <m:oMath>
+        <m:r>
+          <w:rPr>
+            <w:rFonts w:ascii="Cambria Math" w:hAnsi="Cambria Math"/>
+          </w:rPr>
+          <m:t xml:space="preserve">(A∨B) </m:t>
+        </m:r>
+        <w:proofErr w:type="gramStart"/>
+        <m:r>
+          <w:rPr>
+            <w:rFonts w:ascii="Cambria Math" w:hAnsi="Cambria Math"/>
+          </w:rPr>
+          <m:t>∧(</m:t>
+        </m:r>
+        <w:proofErr w:type="gramEnd"/>
+        <m:r>
+          <w:rPr>
+            <w:rFonts w:ascii="Cambria Math" w:hAnsi="Cambria Math"/>
+          </w:rPr>
+          <m:t>¬B∨C)</m:t>
+        </m:r>
+        <m:box>
+          <m:boxPr>
+            <m:opEmu m:val="1"/>
+            <m:ctrlPr>
+              <w:rPr>
+                <w:rFonts w:ascii="Cambria Math" w:hAnsi="Cambria Math"/>
+                <w:i/>
+              </w:rPr>
+            </m:ctrlPr>
+          </m:boxPr>
+          <m:e>
+            <m:r>
+              <m:rPr>
+                <m:sty m:val="p"/>
+              </m:rPr>
+              <w:rPr>
+                <w:rFonts w:ascii="Cambria Math" w:hAnsi="Cambria Math"/>
+              </w:rPr>
+              <m:t>⇒</m:t>
+            </m:r>
+          </m:e>
+        </m:box>
+        <m:d>
+          <m:dPr>
+            <m:ctrlPr>
+              <w:rPr>
+                <w:rFonts w:ascii="Cambria Math" w:hAnsi="Cambria Math"/>
+                <w:i/>
+              </w:rPr>
+            </m:ctrlPr>
+          </m:dPr>
+          <m:e>
+            <m:r>
+              <w:rPr>
+                <w:rFonts w:ascii="Cambria Math" w:hAnsi="Cambria Math"/>
+              </w:rPr>
+              <m:t>A∨C</m:t>
+            </m:r>
+          </m:e>
+        </m:d>
+      </m:oMath>
     </w:p>
     <w:p>
       <w:pPr>
         <w:pStyle w:val="normal0"/>
+        <w:numPr>
+          <w:ilvl w:val="0"/>
+          <w:numId w:val="2"/>
+        </w:numPr>
+        <w:contextualSpacing/>
+      </w:pPr>
+      <w:r>
+        <w:t>In each case the resulting value is true</w:t>
+      </w:r>
+    </w:p>
+    <w:p>
+      <w:pPr>
+        <w:pStyle w:val="normal0"/>
+        <w:numPr>
+          <w:ilvl w:val="0"/>
+          <w:numId w:val="2"/>
+        </w:numPr>
+        <w:contextualSpacing/>
+      </w:pPr>
+      <w:r>
+        <w:t xml:space="preserve">Therefore </w:t>
+      </w:r>
+      <m:oMath>
+        <m:r>
+          <w:rPr>
+            <w:rFonts w:ascii="Cambria Math" w:hAnsi="Cambria Math"/>
+          </w:rPr>
+          <m:t xml:space="preserve">(A∨B) </m:t>
+        </m:r>
+        <w:proofErr w:type="gramStart"/>
+        <m:r>
+          <w:rPr>
+            <w:rFonts w:ascii="Cambria Math" w:hAnsi="Cambria Math"/>
+          </w:rPr>
+          <m:t>∧(</m:t>
+        </m:r>
+        <w:proofErr w:type="gramEnd"/>
+        <m:r>
+          <w:rPr>
+            <w:rFonts w:ascii="Cambria Math" w:hAnsi="Cambria Math"/>
+          </w:rPr>
+          <m:t>¬B∨C)</m:t>
+        </m:r>
+        <m:box>
+          <m:boxPr>
+            <m:opEmu m:val="1"/>
+            <m:ctrlPr>
+              <w:rPr>
+                <w:rFonts w:ascii="Cambria Math" w:hAnsi="Cambria Math"/>
+                <w:i/>
+              </w:rPr>
+            </m:ctrlPr>
+          </m:boxPr>
+          <m:e>
+            <m:r>
+              <m:rPr>
+                <m:sty m:val="p"/>
+              </m:rPr>
+              <w:rPr>
+                <w:rFonts w:ascii="Cambria Math" w:hAnsi="Cambria Math"/>
+              </w:rPr>
+              <m:t>⇒</m:t>
+            </m:r>
+          </m:e>
+        </m:box>
+        <m:d>
+          <m:dPr>
+            <m:ctrlPr>
+              <w:rPr>
+                <w:rFonts w:ascii="Cambria Math" w:hAnsi="Cambria Math"/>
+                <w:i/>
+              </w:rPr>
+            </m:ctrlPr>
+          </m:dPr>
+          <m:e>
+            <m:r>
+              <w:rPr>
+                <w:rFonts w:ascii="Cambria Math" w:hAnsi="Cambria Math"/>
+              </w:rPr>
+              <m:t>A∨C</m:t>
+            </m:r>
+          </m:e>
+        </m:d>
+      </m:oMath>
+      <w:r>
+        <w:t xml:space="preserve">, or </w:t>
+      </w:r>
+      <w:r>
+        <w:t xml:space="preserve">if </w:t>
+      </w:r>
+      <m:oMath>
+        <m:r>
+          <w:rPr>
+            <w:rFonts w:ascii="Cambria Math" w:hAnsi="Cambria Math"/>
+          </w:rPr>
+          <m:t>(A∨B) ∧(¬B∨C)</m:t>
+        </m:r>
+      </m:oMath>
+      <w:r>
+        <w:t xml:space="preserve"> is true, then </w:t>
+      </w:r>
+      <m:oMath>
+        <m:r>
+          <w:rPr>
+            <w:rFonts w:ascii="Cambria Math" w:hAnsi="Cambria Math"/>
+          </w:rPr>
+          <m:t>(A ∨C)</m:t>
+        </m:r>
+      </m:oMath>
+      <w:r>
+        <w:t xml:space="preserve"> must be true as well.</w:t>
+      </w:r>
+    </w:p>
+    <w:p>
+      <w:pPr>
+        <w:pStyle w:val="normal0"/>
         <w:ind w:left="1"/>
+        <w:contextualSpacing/>
+      </w:pPr>
+    </w:p>
+    <w:tbl>
+      <w:tblPr>
+        <w:tblStyle w:val="TableGrid"/>
+        <w:tblW w:w="8838" w:type="dxa"/>
+        <w:tblInd w:w="720" w:type="dxa"/>
+        <w:tblLayout w:type="fixed"/>
+        <w:tblLook w:val="04A0" w:firstRow="1" w:lastRow="0" w:firstColumn="1" w:lastColumn="0" w:noHBand="0" w:noVBand="1"/>
+      </w:tblPr>
+      <w:tblGrid>
+        <w:gridCol w:w="535"/>
+        <w:gridCol w:w="525"/>
+        <w:gridCol w:w="531"/>
+        <w:gridCol w:w="476"/>
+        <w:gridCol w:w="1011"/>
+        <w:gridCol w:w="1260"/>
+        <w:gridCol w:w="1350"/>
+        <w:gridCol w:w="1080"/>
+        <w:gridCol w:w="2070"/>
+      </w:tblGrid>
+      <w:tr>
+        <w:tc>
+          <w:tcPr>
+            <w:tcW w:w="535" w:type="dxa"/>
+          </w:tcPr>
+          <w:p>
+            <w:pPr>
+              <w:pStyle w:val="normal0"/>
+              <w:contextualSpacing/>
+              <w:jc w:val="center"/>
+            </w:pPr>
+            <w:r>
+              <w:t>A</w:t>
+            </w:r>
+          </w:p>
+        </w:tc>
+        <w:tc>
+          <w:tcPr>
+            <w:tcW w:w="525" w:type="dxa"/>
+          </w:tcPr>
+          <w:p>
+            <w:pPr>
+              <w:pStyle w:val="normal0"/>
+              <w:contextualSpacing/>
+              <w:jc w:val="center"/>
+            </w:pPr>
+            <w:r>
+              <w:t>B</w:t>
+            </w:r>
+          </w:p>
+        </w:tc>
+        <w:tc>
+          <w:tcPr>
+            <w:tcW w:w="531" w:type="dxa"/>
+          </w:tcPr>
+          <w:p>
+            <w:pPr>
+              <w:pStyle w:val="normal0"/>
+              <w:contextualSpacing/>
+              <w:jc w:val="center"/>
+            </w:pPr>
+            <m:oMathPara>
+              <m:oMath>
+                <m:r>
+                  <w:rPr>
+                    <w:rFonts w:ascii="Cambria Math" w:hAnsi="Cambria Math"/>
+                  </w:rPr>
+                  <m:t>¬B</m:t>
+                </m:r>
+              </m:oMath>
+            </m:oMathPara>
+          </w:p>
+        </w:tc>
+        <w:tc>
+          <w:tcPr>
+            <w:tcW w:w="476" w:type="dxa"/>
+          </w:tcPr>
+          <w:p>
+            <w:pPr>
+              <w:pStyle w:val="normal0"/>
+              <w:contextualSpacing/>
+              <w:jc w:val="center"/>
+            </w:pPr>
+            <w:r>
+              <w:t>C</w:t>
+            </w:r>
+          </w:p>
+        </w:tc>
+        <w:tc>
+          <w:tcPr>
+            <w:tcW w:w="1011" w:type="dxa"/>
+          </w:tcPr>
+          <w:p>
+            <w:pPr>
+              <w:pStyle w:val="normal0"/>
+              <w:contextualSpacing/>
+              <w:jc w:val="center"/>
+            </w:pPr>
+            <m:oMathPara>
+              <m:oMath>
+                <m:r>
+                  <w:rPr>
+                    <w:rFonts w:ascii="Cambria Math" w:hAnsi="Cambria Math"/>
+                  </w:rPr>
+                  <m:t>(A∨B)</m:t>
+                </m:r>
+              </m:oMath>
+            </m:oMathPara>
+          </w:p>
+        </w:tc>
+        <w:tc>
+          <w:tcPr>
+            <w:tcW w:w="1260" w:type="dxa"/>
+          </w:tcPr>
+          <w:p>
+            <w:pPr>
+              <w:pStyle w:val="normal0"/>
+              <w:contextualSpacing/>
+              <w:jc w:val="center"/>
+            </w:pPr>
+            <m:oMathPara>
+              <m:oMath>
+                <m:r>
+                  <w:rPr>
+                    <w:rFonts w:ascii="Cambria Math" w:hAnsi="Cambria Math"/>
+                  </w:rPr>
+                  <m:t>(¬B∨C)</m:t>
+                </m:r>
+              </m:oMath>
+            </m:oMathPara>
+          </w:p>
+        </w:tc>
+        <w:tc>
+          <w:tcPr>
+            <w:tcW w:w="1350" w:type="dxa"/>
+          </w:tcPr>
+          <w:p>
+            <w:pPr>
+              <w:pStyle w:val="normal0"/>
+              <w:contextualSpacing/>
+              <w:jc w:val="center"/>
+            </w:pPr>
+            <m:oMathPara>
+              <m:oMath>
+                <m:r>
+                  <w:rPr>
+                    <w:rFonts w:ascii="Cambria Math" w:hAnsi="Cambria Math"/>
+                  </w:rPr>
+                  <m:t>(A∨B) ∧(¬B∨C)</m:t>
+                </m:r>
+              </m:oMath>
+            </m:oMathPara>
+          </w:p>
+        </w:tc>
+        <w:tc>
+          <w:tcPr>
+            <w:tcW w:w="1080" w:type="dxa"/>
+          </w:tcPr>
+          <w:p>
+            <w:pPr>
+              <w:pStyle w:val="normal0"/>
+              <w:contextualSpacing/>
+              <w:jc w:val="center"/>
+            </w:pPr>
+            <m:oMathPara>
+              <m:oMath>
+                <m:r>
+                  <w:rPr>
+                    <w:rFonts w:ascii="Cambria Math" w:hAnsi="Cambria Math"/>
+                  </w:rPr>
+                  <m:t>(A ∨C)</m:t>
+                </m:r>
+              </m:oMath>
+            </m:oMathPara>
+          </w:p>
+        </w:tc>
+        <w:tc>
+          <w:tcPr>
+            <w:tcW w:w="2070" w:type="dxa"/>
+          </w:tcPr>
+          <w:p>
+            <w:pPr>
+              <w:pStyle w:val="normal0"/>
+              <w:contextualSpacing/>
+              <w:jc w:val="center"/>
+            </w:pPr>
+            <m:oMathPara>
+              <m:oMath>
+                <m:r>
+                  <w:rPr>
+                    <w:rFonts w:ascii="Cambria Math" w:hAnsi="Cambria Math"/>
+                  </w:rPr>
+                  <m:t>(A∨B) ∧(¬B∨C)</m:t>
+                </m:r>
+                <m:box>
+                  <m:boxPr>
+                    <m:opEmu m:val="1"/>
+                    <m:ctrlPr>
+                      <w:rPr>
+                        <w:rFonts w:ascii="Cambria Math" w:hAnsi="Cambria Math"/>
+                        <w:i/>
+                      </w:rPr>
+                    </m:ctrlPr>
+                  </m:boxPr>
+                  <m:e>
+                    <m:r>
+                      <m:rPr>
+                        <m:sty m:val="p"/>
+                      </m:rPr>
+                      <w:rPr>
+                        <w:rFonts w:ascii="Cambria Math" w:hAnsi="Cambria Math"/>
+                      </w:rPr>
+                      <m:t>⇒</m:t>
+                    </m:r>
+                  </m:e>
+                </m:box>
+                <m:d>
+                  <m:dPr>
+                    <m:ctrlPr>
+                      <w:rPr>
+                        <w:rFonts w:ascii="Cambria Math" w:hAnsi="Cambria Math"/>
+                        <w:i/>
+                      </w:rPr>
+                    </m:ctrlPr>
+                  </m:dPr>
+                  <m:e>
+                    <m:r>
+                      <w:rPr>
+                        <w:rFonts w:ascii="Cambria Math" w:hAnsi="Cambria Math"/>
+                      </w:rPr>
+                      <m:t>A∨C</m:t>
+                    </m:r>
+                  </m:e>
+                </m:d>
+              </m:oMath>
+            </m:oMathPara>
+          </w:p>
+        </w:tc>
+      </w:tr>
+      <w:tr>
+        <w:tc>
+          <w:tcPr>
+            <w:tcW w:w="535" w:type="dxa"/>
+          </w:tcPr>
+          <w:p>
+            <w:pPr>
+              <w:pStyle w:val="normal0"/>
+              <w:contextualSpacing/>
+              <w:jc w:val="center"/>
+            </w:pPr>
+            <w:bookmarkStart w:id="0" w:name="_GoBack" w:colFirst="0" w:colLast="8"/>
+            <w:r>
+              <w:t>T</w:t>
+            </w:r>
+          </w:p>
+        </w:tc>
+        <w:tc>
+          <w:tcPr>
+            <w:tcW w:w="525" w:type="dxa"/>
+          </w:tcPr>
+          <w:p>
+            <w:pPr>
+              <w:pStyle w:val="normal0"/>
+              <w:contextualSpacing/>
+              <w:jc w:val="center"/>
+            </w:pPr>
+            <w:r>
+              <w:t>T</w:t>
+            </w:r>
+          </w:p>
+        </w:tc>
+        <w:tc>
+          <w:tcPr>
+            <w:tcW w:w="531" w:type="dxa"/>
+          </w:tcPr>
+          <w:p>
+            <w:pPr>
+              <w:pStyle w:val="normal0"/>
+              <w:contextualSpacing/>
+              <w:jc w:val="center"/>
+            </w:pPr>
+            <w:r>
+              <w:t>F</w:t>
+            </w:r>
+          </w:p>
+        </w:tc>
+        <w:tc>
+          <w:tcPr>
+            <w:tcW w:w="476" w:type="dxa"/>
+          </w:tcPr>
+          <w:p>
+            <w:pPr>
+              <w:pStyle w:val="normal0"/>
+              <w:contextualSpacing/>
+              <w:jc w:val="center"/>
+            </w:pPr>
+            <w:r>
+              <w:t>T</w:t>
+            </w:r>
+          </w:p>
+        </w:tc>
+        <w:tc>
+          <w:tcPr>
+            <w:tcW w:w="1011" w:type="dxa"/>
+          </w:tcPr>
+          <w:p>
+            <w:pPr>
+              <w:pStyle w:val="normal0"/>
+              <w:contextualSpacing/>
+              <w:jc w:val="center"/>
+            </w:pPr>
+            <w:r>
+              <w:t>T</w:t>
+            </w:r>
+          </w:p>
+        </w:tc>
+        <w:tc>
+          <w:tcPr>
+            <w:tcW w:w="1260" w:type="dxa"/>
+          </w:tcPr>
+          <w:p>
+            <w:pPr>
+              <w:pStyle w:val="normal0"/>
+              <w:contextualSpacing/>
+              <w:jc w:val="center"/>
+            </w:pPr>
+            <w:r>
+              <w:t>T</w:t>
+            </w:r>
+          </w:p>
+        </w:tc>
+        <w:tc>
+          <w:tcPr>
+            <w:tcW w:w="1350" w:type="dxa"/>
+          </w:tcPr>
+          <w:p>
+            <w:pPr>
+              <w:pStyle w:val="normal0"/>
+              <w:contextualSpacing/>
+              <w:jc w:val="center"/>
+            </w:pPr>
+            <w:r>
+              <w:t>T</w:t>
+            </w:r>
+          </w:p>
+        </w:tc>
+        <w:tc>
+          <w:tcPr>
+            <w:tcW w:w="1080" w:type="dxa"/>
+          </w:tcPr>
+          <w:p>
+            <w:pPr>
+              <w:pStyle w:val="normal0"/>
+              <w:contextualSpacing/>
+              <w:jc w:val="center"/>
+            </w:pPr>
+            <w:r>
+              <w:t>T</w:t>
+            </w:r>
+          </w:p>
+        </w:tc>
+        <w:tc>
+          <w:tcPr>
+            <w:tcW w:w="2070" w:type="dxa"/>
+          </w:tcPr>
+          <w:p>
+            <w:pPr>
+              <w:pStyle w:val="normal0"/>
+              <w:contextualSpacing/>
+              <w:jc w:val="center"/>
+            </w:pPr>
+            <w:r>
+              <w:t>T</w:t>
+            </w:r>
+          </w:p>
+        </w:tc>
+      </w:tr>
+      <w:tr>
+        <w:tc>
+          <w:tcPr>
+            <w:tcW w:w="535" w:type="dxa"/>
+          </w:tcPr>
+          <w:p>
+            <w:pPr>
+              <w:pStyle w:val="normal0"/>
+              <w:contextualSpacing/>
+              <w:jc w:val="center"/>
+            </w:pPr>
+            <w:r>
+              <w:t>T</w:t>
+            </w:r>
+          </w:p>
+        </w:tc>
+        <w:tc>
+          <w:tcPr>
+            <w:tcW w:w="525" w:type="dxa"/>
+          </w:tcPr>
+          <w:p>
+            <w:pPr>
+              <w:pStyle w:val="normal0"/>
+              <w:contextualSpacing/>
+              <w:jc w:val="center"/>
+            </w:pPr>
+            <w:r>
+              <w:t>T</w:t>
+            </w:r>
+          </w:p>
+        </w:tc>
+        <w:tc>
+          <w:tcPr>
+            <w:tcW w:w="531" w:type="dxa"/>
+          </w:tcPr>
+          <w:p>
+            <w:pPr>
+              <w:pStyle w:val="normal0"/>
+              <w:contextualSpacing/>
+              <w:jc w:val="center"/>
+            </w:pPr>
+            <w:r>
+              <w:t>F</w:t>
+            </w:r>
+          </w:p>
+        </w:tc>
+        <w:tc>
+          <w:tcPr>
+            <w:tcW w:w="476" w:type="dxa"/>
+          </w:tcPr>
+          <w:p>
+            <w:pPr>
+              <w:pStyle w:val="normal0"/>
+              <w:contextualSpacing/>
+              <w:jc w:val="center"/>
+            </w:pPr>
+            <w:r>
+              <w:t>F</w:t>
+            </w:r>
+          </w:p>
+        </w:tc>
+        <w:tc>
+          <w:tcPr>
+            <w:tcW w:w="1011" w:type="dxa"/>
+          </w:tcPr>
+          <w:p>
+            <w:pPr>
+              <w:pStyle w:val="normal0"/>
+              <w:contextualSpacing/>
+              <w:jc w:val="center"/>
+            </w:pPr>
+            <w:r>
+              <w:t>T</w:t>
+            </w:r>
+          </w:p>
+        </w:tc>
+        <w:tc>
+          <w:tcPr>
+            <w:tcW w:w="1260" w:type="dxa"/>
+          </w:tcPr>
+          <w:p>
+            <w:pPr>
+              <w:pStyle w:val="normal0"/>
+              <w:contextualSpacing/>
+              <w:jc w:val="center"/>
+            </w:pPr>
+            <w:r>
+              <w:t>F</w:t>
+            </w:r>
+          </w:p>
+        </w:tc>
+        <w:tc>
+          <w:tcPr>
+            <w:tcW w:w="1350" w:type="dxa"/>
+          </w:tcPr>
+          <w:p>
+            <w:pPr>
+              <w:pStyle w:val="normal0"/>
+              <w:contextualSpacing/>
+              <w:jc w:val="center"/>
+            </w:pPr>
+            <w:r>
+              <w:t>F</w:t>
+            </w:r>
+          </w:p>
+        </w:tc>
+        <w:tc>
+          <w:tcPr>
+            <w:tcW w:w="1080" w:type="dxa"/>
+          </w:tcPr>
+          <w:p>
+            <w:pPr>
+              <w:pStyle w:val="normal0"/>
+              <w:contextualSpacing/>
+              <w:jc w:val="center"/>
+            </w:pPr>
+            <w:r>
+              <w:t>T</w:t>
+            </w:r>
+          </w:p>
+        </w:tc>
+        <w:tc>
+          <w:tcPr>
+            <w:tcW w:w="2070" w:type="dxa"/>
+          </w:tcPr>
+          <w:p>
+            <w:pPr>
+              <w:pStyle w:val="normal0"/>
+              <w:contextualSpacing/>
+              <w:jc w:val="center"/>
+            </w:pPr>
+            <w:r>
+              <w:t>T</w:t>
+            </w:r>
+          </w:p>
+        </w:tc>
+      </w:tr>
+      <w:tr>
+        <w:tc>
+          <w:tcPr>
+            <w:tcW w:w="535" w:type="dxa"/>
+          </w:tcPr>
+          <w:p>
+            <w:pPr>
+              <w:pStyle w:val="normal0"/>
+              <w:contextualSpacing/>
+              <w:jc w:val="center"/>
+            </w:pPr>
+            <w:r>
+              <w:t>T</w:t>
+            </w:r>
+          </w:p>
+        </w:tc>
+        <w:tc>
+          <w:tcPr>
+            <w:tcW w:w="525" w:type="dxa"/>
+          </w:tcPr>
+          <w:p>
+            <w:pPr>
+              <w:pStyle w:val="normal0"/>
+              <w:contextualSpacing/>
+              <w:jc w:val="center"/>
+            </w:pPr>
+            <w:r>
+              <w:t>F</w:t>
+            </w:r>
+          </w:p>
+        </w:tc>
+        <w:tc>
+          <w:tcPr>
+            <w:tcW w:w="531" w:type="dxa"/>
+          </w:tcPr>
+          <w:p>
+            <w:pPr>
+              <w:pStyle w:val="normal0"/>
+              <w:contextualSpacing/>
+              <w:jc w:val="center"/>
+            </w:pPr>
+            <w:r>
+              <w:t>T</w:t>
+            </w:r>
+          </w:p>
+        </w:tc>
+        <w:tc>
+          <w:tcPr>
+            <w:tcW w:w="476" w:type="dxa"/>
+          </w:tcPr>
+          <w:p>
+            <w:pPr>
+              <w:pStyle w:val="normal0"/>
+              <w:contextualSpacing/>
+              <w:jc w:val="center"/>
+            </w:pPr>
+            <w:r>
+              <w:t>T</w:t>
+            </w:r>
+          </w:p>
+        </w:tc>
+        <w:tc>
+          <w:tcPr>
+            <w:tcW w:w="1011" w:type="dxa"/>
+          </w:tcPr>
+          <w:p>
+            <w:pPr>
+              <w:pStyle w:val="normal0"/>
+              <w:contextualSpacing/>
+              <w:jc w:val="center"/>
+            </w:pPr>
+            <w:r>
+              <w:t>T</w:t>
+            </w:r>
+          </w:p>
+        </w:tc>
+        <w:tc>
+          <w:tcPr>
+            <w:tcW w:w="1260" w:type="dxa"/>
+          </w:tcPr>
+          <w:p>
+            <w:pPr>
+              <w:pStyle w:val="normal0"/>
+              <w:contextualSpacing/>
+              <w:jc w:val="center"/>
+            </w:pPr>
+            <w:r>
+              <w:t>T</w:t>
+            </w:r>
+          </w:p>
+        </w:tc>
+        <w:tc>
+          <w:tcPr>
+            <w:tcW w:w="1350" w:type="dxa"/>
+          </w:tcPr>
+          <w:p>
+            <w:pPr>
+              <w:pStyle w:val="normal0"/>
+              <w:contextualSpacing/>
+              <w:jc w:val="center"/>
+            </w:pPr>
+            <w:r>
+              <w:t>T</w:t>
+            </w:r>
+          </w:p>
+        </w:tc>
+        <w:tc>
+          <w:tcPr>
+            <w:tcW w:w="1080" w:type="dxa"/>
+          </w:tcPr>
+          <w:p>
+            <w:pPr>
+              <w:pStyle w:val="normal0"/>
+              <w:contextualSpacing/>
+              <w:jc w:val="center"/>
+            </w:pPr>
+            <w:r>
+              <w:t>T</w:t>
+            </w:r>
+          </w:p>
+        </w:tc>
+        <w:tc>
+          <w:tcPr>
+            <w:tcW w:w="2070" w:type="dxa"/>
+          </w:tcPr>
+          <w:p>
+            <w:pPr>
+              <w:pStyle w:val="normal0"/>
+              <w:contextualSpacing/>
+              <w:jc w:val="center"/>
+            </w:pPr>
+            <w:r>
+              <w:t>T</w:t>
+            </w:r>
+          </w:p>
+        </w:tc>
+      </w:tr>
+      <w:tr>
+        <w:tc>
+          <w:tcPr>
+            <w:tcW w:w="535" w:type="dxa"/>
+          </w:tcPr>
+          <w:p>
+            <w:pPr>
+              <w:pStyle w:val="normal0"/>
+              <w:contextualSpacing/>
+              <w:jc w:val="center"/>
+            </w:pPr>
+            <w:r>
+              <w:t>T</w:t>
+            </w:r>
+          </w:p>
+        </w:tc>
+        <w:tc>
+          <w:tcPr>
+            <w:tcW w:w="525" w:type="dxa"/>
+          </w:tcPr>
+          <w:p>
+            <w:pPr>
+              <w:pStyle w:val="normal0"/>
+              <w:contextualSpacing/>
+              <w:jc w:val="center"/>
+            </w:pPr>
+            <w:r>
+              <w:t>F</w:t>
+            </w:r>
+          </w:p>
+        </w:tc>
+        <w:tc>
+          <w:tcPr>
+            <w:tcW w:w="531" w:type="dxa"/>
+          </w:tcPr>
+          <w:p>
+            <w:pPr>
+              <w:pStyle w:val="normal0"/>
+              <w:contextualSpacing/>
+              <w:jc w:val="center"/>
+            </w:pPr>
+            <w:r>
+              <w:t>T</w:t>
+            </w:r>
+          </w:p>
+        </w:tc>
+        <w:tc>
+          <w:tcPr>
+            <w:tcW w:w="476" w:type="dxa"/>
+          </w:tcPr>
+          <w:p>
+            <w:pPr>
+              <w:pStyle w:val="normal0"/>
+              <w:contextualSpacing/>
+              <w:jc w:val="center"/>
+            </w:pPr>
+            <w:r>
+              <w:t>F</w:t>
+            </w:r>
+          </w:p>
+        </w:tc>
+        <w:tc>
+          <w:tcPr>
+            <w:tcW w:w="1011" w:type="dxa"/>
+          </w:tcPr>
+          <w:p>
+            <w:pPr>
+              <w:pStyle w:val="normal0"/>
+              <w:contextualSpacing/>
+              <w:jc w:val="center"/>
+            </w:pPr>
+            <w:r>
+              <w:t>T</w:t>
+            </w:r>
+          </w:p>
+        </w:tc>
+        <w:tc>
+          <w:tcPr>
+            <w:tcW w:w="1260" w:type="dxa"/>
+          </w:tcPr>
+          <w:p>
+            <w:pPr>
+              <w:pStyle w:val="normal0"/>
+              <w:contextualSpacing/>
+              <w:jc w:val="center"/>
+            </w:pPr>
+            <w:r>
+              <w:t>T</w:t>
+            </w:r>
+          </w:p>
+        </w:tc>
+        <w:tc>
+          <w:tcPr>
+            <w:tcW w:w="1350" w:type="dxa"/>
+          </w:tcPr>
+          <w:p>
+            <w:pPr>
+              <w:pStyle w:val="normal0"/>
+              <w:contextualSpacing/>
+              <w:jc w:val="center"/>
+            </w:pPr>
+            <w:r>
+              <w:t>T</w:t>
+            </w:r>
+          </w:p>
+        </w:tc>
+        <w:tc>
+          <w:tcPr>
+            <w:tcW w:w="1080" w:type="dxa"/>
+          </w:tcPr>
+          <w:p>
+            <w:pPr>
+              <w:pStyle w:val="normal0"/>
+              <w:contextualSpacing/>
+              <w:jc w:val="center"/>
+            </w:pPr>
+            <w:r>
+              <w:t>T</w:t>
+            </w:r>
+          </w:p>
+        </w:tc>
+        <w:tc>
+          <w:tcPr>
+            <w:tcW w:w="2070" w:type="dxa"/>
+          </w:tcPr>
+          <w:p>
+            <w:pPr>
+              <w:pStyle w:val="normal0"/>
+              <w:contextualSpacing/>
+              <w:jc w:val="center"/>
+            </w:pPr>
+            <w:r>
+              <w:t>T</w:t>
+            </w:r>
+          </w:p>
+        </w:tc>
+      </w:tr>
+      <w:tr>
+        <w:tc>
+          <w:tcPr>
+            <w:tcW w:w="535" w:type="dxa"/>
+          </w:tcPr>
+          <w:p>
+            <w:pPr>
+              <w:pStyle w:val="normal0"/>
+              <w:contextualSpacing/>
+              <w:jc w:val="center"/>
+            </w:pPr>
+            <w:r>
+              <w:t>F</w:t>
+            </w:r>
+          </w:p>
+        </w:tc>
+        <w:tc>
+          <w:tcPr>
+            <w:tcW w:w="525" w:type="dxa"/>
+          </w:tcPr>
+          <w:p>
+            <w:pPr>
+              <w:pStyle w:val="normal0"/>
+              <w:contextualSpacing/>
+              <w:jc w:val="center"/>
+            </w:pPr>
+            <w:r>
+              <w:t>T</w:t>
+            </w:r>
+          </w:p>
+        </w:tc>
+        <w:tc>
+          <w:tcPr>
+            <w:tcW w:w="531" w:type="dxa"/>
+          </w:tcPr>
+          <w:p>
+            <w:pPr>
+              <w:pStyle w:val="normal0"/>
+              <w:contextualSpacing/>
+              <w:jc w:val="center"/>
+            </w:pPr>
+            <w:r>
+              <w:t>F</w:t>
+            </w:r>
+          </w:p>
+        </w:tc>
+        <w:tc>
+          <w:tcPr>
+            <w:tcW w:w="476" w:type="dxa"/>
+          </w:tcPr>
+          <w:p>
+            <w:pPr>
+              <w:pStyle w:val="normal0"/>
+              <w:contextualSpacing/>
+              <w:jc w:val="center"/>
+            </w:pPr>
+            <w:r>
+              <w:t>T</w:t>
+            </w:r>
+          </w:p>
+        </w:tc>
+        <w:tc>
+          <w:tcPr>
+            <w:tcW w:w="1011" w:type="dxa"/>
+          </w:tcPr>
+          <w:p>
+            <w:pPr>
+              <w:pStyle w:val="normal0"/>
+              <w:contextualSpacing/>
+              <w:jc w:val="center"/>
+            </w:pPr>
+            <w:r>
+              <w:t>T</w:t>
+            </w:r>
+          </w:p>
+        </w:tc>
+        <w:tc>
+          <w:tcPr>
+            <w:tcW w:w="1260" w:type="dxa"/>
+          </w:tcPr>
+          <w:p>
+            <w:pPr>
+              <w:pStyle w:val="normal0"/>
+              <w:contextualSpacing/>
+              <w:jc w:val="center"/>
+            </w:pPr>
+            <w:r>
+              <w:t>T</w:t>
+            </w:r>
+          </w:p>
+        </w:tc>
+        <w:tc>
+          <w:tcPr>
+            <w:tcW w:w="1350" w:type="dxa"/>
+          </w:tcPr>
+          <w:p>
+            <w:pPr>
+              <w:pStyle w:val="normal0"/>
+              <w:contextualSpacing/>
+              <w:jc w:val="center"/>
+            </w:pPr>
+            <w:r>
+              <w:t>T</w:t>
+            </w:r>
+          </w:p>
+        </w:tc>
+        <w:tc>
+          <w:tcPr>
+            <w:tcW w:w="1080" w:type="dxa"/>
+          </w:tcPr>
+          <w:p>
+            <w:pPr>
+              <w:pStyle w:val="normal0"/>
+              <w:contextualSpacing/>
+              <w:jc w:val="center"/>
+            </w:pPr>
+            <w:r>
+              <w:t>T</w:t>
+            </w:r>
+          </w:p>
+        </w:tc>
+        <w:tc>
+          <w:tcPr>
+            <w:tcW w:w="2070" w:type="dxa"/>
+          </w:tcPr>
+          <w:p>
+            <w:pPr>
+              <w:pStyle w:val="normal0"/>
+              <w:contextualSpacing/>
+              <w:jc w:val="center"/>
+            </w:pPr>
+            <w:r>
+              <w:t>T</w:t>
+            </w:r>
+          </w:p>
+        </w:tc>
+      </w:tr>
+      <w:tr>
+        <w:tc>
+          <w:tcPr>
+            <w:tcW w:w="535" w:type="dxa"/>
+          </w:tcPr>
+          <w:p>
+            <w:pPr>
+              <w:pStyle w:val="normal0"/>
+              <w:contextualSpacing/>
+              <w:jc w:val="center"/>
+            </w:pPr>
+            <w:r>
+              <w:t>F</w:t>
+            </w:r>
+          </w:p>
+        </w:tc>
+        <w:tc>
+          <w:tcPr>
+            <w:tcW w:w="525" w:type="dxa"/>
+          </w:tcPr>
+          <w:p>
+            <w:pPr>
+              <w:pStyle w:val="normal0"/>
+              <w:contextualSpacing/>
+              <w:jc w:val="center"/>
+            </w:pPr>
+            <w:r>
+              <w:t>T</w:t>
+            </w:r>
+          </w:p>
+        </w:tc>
+        <w:tc>
+          <w:tcPr>
+            <w:tcW w:w="531" w:type="dxa"/>
+          </w:tcPr>
+          <w:p>
+            <w:pPr>
+              <w:pStyle w:val="normal0"/>
+              <w:contextualSpacing/>
+              <w:jc w:val="center"/>
+            </w:pPr>
+            <w:r>
+              <w:t>F</w:t>
+            </w:r>
+          </w:p>
+        </w:tc>
+        <w:tc>
+          <w:tcPr>
+            <w:tcW w:w="476" w:type="dxa"/>
+          </w:tcPr>
+          <w:p>
+            <w:pPr>
+              <w:pStyle w:val="normal0"/>
+              <w:contextualSpacing/>
+              <w:jc w:val="center"/>
+            </w:pPr>
+            <w:r>
+              <w:t>F</w:t>
+            </w:r>
+          </w:p>
+        </w:tc>
+        <w:tc>
+          <w:tcPr>
+            <w:tcW w:w="1011" w:type="dxa"/>
+          </w:tcPr>
+          <w:p>
+            <w:pPr>
+              <w:pStyle w:val="normal0"/>
+              <w:contextualSpacing/>
+              <w:jc w:val="center"/>
+            </w:pPr>
+            <w:r>
+              <w:t>T</w:t>
+            </w:r>
+          </w:p>
+        </w:tc>
+        <w:tc>
+          <w:tcPr>
+            <w:tcW w:w="1260" w:type="dxa"/>
+          </w:tcPr>
+          <w:p>
+            <w:pPr>
+              <w:pStyle w:val="normal0"/>
+              <w:contextualSpacing/>
+              <w:jc w:val="center"/>
+            </w:pPr>
+            <w:r>
+              <w:t>F</w:t>
+            </w:r>
+          </w:p>
+        </w:tc>
+        <w:tc>
+          <w:tcPr>
+            <w:tcW w:w="1350" w:type="dxa"/>
+          </w:tcPr>
+          <w:p>
+            <w:pPr>
+              <w:pStyle w:val="normal0"/>
+              <w:contextualSpacing/>
+              <w:jc w:val="center"/>
+            </w:pPr>
+            <w:r>
+              <w:t>F</w:t>
+            </w:r>
+          </w:p>
+        </w:tc>
+        <w:tc>
+          <w:tcPr>
+            <w:tcW w:w="1080" w:type="dxa"/>
+          </w:tcPr>
+          <w:p>
+            <w:pPr>
+              <w:pStyle w:val="normal0"/>
+              <w:contextualSpacing/>
+              <w:jc w:val="center"/>
+            </w:pPr>
+            <w:r>
+              <w:t>F</w:t>
+            </w:r>
+          </w:p>
+        </w:tc>
+        <w:tc>
+          <w:tcPr>
+            <w:tcW w:w="2070" w:type="dxa"/>
+          </w:tcPr>
+          <w:p>
+            <w:pPr>
+              <w:pStyle w:val="normal0"/>
+              <w:contextualSpacing/>
+              <w:jc w:val="center"/>
+            </w:pPr>
+            <w:r>
+              <w:t>T</w:t>
+            </w:r>
+          </w:p>
+        </w:tc>
+      </w:tr>
+      <w:tr>
+        <w:tc>
+          <w:tcPr>
+            <w:tcW w:w="535" w:type="dxa"/>
+          </w:tcPr>
+          <w:p>
+            <w:pPr>
+              <w:pStyle w:val="normal0"/>
+              <w:contextualSpacing/>
+              <w:jc w:val="center"/>
+            </w:pPr>
+            <w:r>
+              <w:t>F</w:t>
+            </w:r>
+          </w:p>
+        </w:tc>
+        <w:tc>
+          <w:tcPr>
+            <w:tcW w:w="525" w:type="dxa"/>
+          </w:tcPr>
+          <w:p>
+            <w:pPr>
+              <w:pStyle w:val="normal0"/>
+              <w:contextualSpacing/>
+              <w:jc w:val="center"/>
+            </w:pPr>
+            <w:r>
+              <w:t>F</w:t>
+            </w:r>
+          </w:p>
+        </w:tc>
+        <w:tc>
+          <w:tcPr>
+            <w:tcW w:w="531" w:type="dxa"/>
+          </w:tcPr>
+          <w:p>
+            <w:pPr>
+              <w:pStyle w:val="normal0"/>
+              <w:contextualSpacing/>
+              <w:jc w:val="center"/>
+            </w:pPr>
+            <w:r>
+              <w:t>T</w:t>
+            </w:r>
+          </w:p>
+        </w:tc>
+        <w:tc>
+          <w:tcPr>
+            <w:tcW w:w="476" w:type="dxa"/>
+          </w:tcPr>
+          <w:p>
+            <w:pPr>
+              <w:pStyle w:val="normal0"/>
+              <w:contextualSpacing/>
+              <w:jc w:val="center"/>
+            </w:pPr>
+            <w:r>
+              <w:t>T</w:t>
+            </w:r>
+          </w:p>
+        </w:tc>
+        <w:tc>
+          <w:tcPr>
+            <w:tcW w:w="1011" w:type="dxa"/>
+          </w:tcPr>
+          <w:p>
+            <w:pPr>
+              <w:pStyle w:val="normal0"/>
+              <w:contextualSpacing/>
+              <w:jc w:val="center"/>
+            </w:pPr>
+            <w:r>
+              <w:t>F</w:t>
+            </w:r>
+          </w:p>
+        </w:tc>
+        <w:tc>
+          <w:tcPr>
+            <w:tcW w:w="1260" w:type="dxa"/>
+          </w:tcPr>
+          <w:p>
+            <w:pPr>
+              <w:pStyle w:val="normal0"/>
+              <w:contextualSpacing/>
+              <w:jc w:val="center"/>
+            </w:pPr>
+            <w:r>
+              <w:t>T</w:t>
+            </w:r>
+          </w:p>
+        </w:tc>
+        <w:tc>
+          <w:tcPr>
+            <w:tcW w:w="1350" w:type="dxa"/>
+          </w:tcPr>
+          <w:p>
+            <w:pPr>
+              <w:pStyle w:val="normal0"/>
+              <w:contextualSpacing/>
+              <w:jc w:val="center"/>
+            </w:pPr>
+            <w:r>
+              <w:t>F</w:t>
+            </w:r>
+          </w:p>
+        </w:tc>
+        <w:tc>
+          <w:tcPr>
+            <w:tcW w:w="1080" w:type="dxa"/>
+          </w:tcPr>
+          <w:p>
+            <w:pPr>
+              <w:pStyle w:val="normal0"/>
+              <w:contextualSpacing/>
+              <w:jc w:val="center"/>
+            </w:pPr>
+            <w:r>
+              <w:t>T</w:t>
+            </w:r>
+          </w:p>
+        </w:tc>
+        <w:tc>
+          <w:tcPr>
+            <w:tcW w:w="2070" w:type="dxa"/>
+          </w:tcPr>
+          <w:p>
+            <w:pPr>
+              <w:pStyle w:val="normal0"/>
+              <w:contextualSpacing/>
+              <w:jc w:val="center"/>
+            </w:pPr>
+            <w:r>
+              <w:t>T</w:t>
+            </w:r>
+          </w:p>
+        </w:tc>
+      </w:tr>
+      <w:tr>
+        <w:tc>
+          <w:tcPr>
+            <w:tcW w:w="535" w:type="dxa"/>
+          </w:tcPr>
+          <w:p>
+            <w:pPr>
+              <w:pStyle w:val="normal0"/>
+              <w:contextualSpacing/>
+              <w:jc w:val="center"/>
+            </w:pPr>
+            <w:r>
+              <w:t>F</w:t>
+            </w:r>
+          </w:p>
+        </w:tc>
+        <w:tc>
+          <w:tcPr>
+            <w:tcW w:w="525" w:type="dxa"/>
+          </w:tcPr>
+          <w:p>
+            <w:pPr>
+              <w:pStyle w:val="normal0"/>
+              <w:contextualSpacing/>
+              <w:jc w:val="center"/>
+            </w:pPr>
+            <w:r>
+              <w:t>F</w:t>
+            </w:r>
+          </w:p>
+        </w:tc>
+        <w:tc>
+          <w:tcPr>
+            <w:tcW w:w="531" w:type="dxa"/>
+          </w:tcPr>
+          <w:p>
+            <w:pPr>
+              <w:pStyle w:val="normal0"/>
+              <w:contextualSpacing/>
+              <w:jc w:val="center"/>
+            </w:pPr>
+            <w:r>
+              <w:t>T</w:t>
+            </w:r>
+          </w:p>
+        </w:tc>
+        <w:tc>
+          <w:tcPr>
+            <w:tcW w:w="476" w:type="dxa"/>
+          </w:tcPr>
+          <w:p>
+            <w:pPr>
+              <w:pStyle w:val="normal0"/>
+              <w:contextualSpacing/>
+              <w:jc w:val="center"/>
+            </w:pPr>
+            <w:r>
+              <w:t>F</w:t>
+            </w:r>
+          </w:p>
+        </w:tc>
+        <w:tc>
+          <w:tcPr>
+            <w:tcW w:w="1011" w:type="dxa"/>
+          </w:tcPr>
+          <w:p>
+            <w:pPr>
+              <w:pStyle w:val="normal0"/>
+              <w:contextualSpacing/>
+              <w:jc w:val="center"/>
+            </w:pPr>
+            <w:r>
+              <w:t>F</w:t>
+            </w:r>
+          </w:p>
+        </w:tc>
+        <w:tc>
+          <w:tcPr>
+            <w:tcW w:w="1260" w:type="dxa"/>
+          </w:tcPr>
+          <w:p>
+            <w:pPr>
+              <w:pStyle w:val="normal0"/>
+              <w:contextualSpacing/>
+              <w:jc w:val="center"/>
+            </w:pPr>
+            <w:r>
+              <w:t>T</w:t>
+            </w:r>
+          </w:p>
+        </w:tc>
+        <w:tc>
+          <w:tcPr>
+            <w:tcW w:w="1350" w:type="dxa"/>
+          </w:tcPr>
+          <w:p>
+            <w:pPr>
+              <w:pStyle w:val="normal0"/>
+              <w:contextualSpacing/>
+              <w:jc w:val="center"/>
+            </w:pPr>
+            <w:r>
+              <w:t>F</w:t>
+            </w:r>
+          </w:p>
+        </w:tc>
+        <w:tc>
+          <w:tcPr>
+            <w:tcW w:w="1080" w:type="dxa"/>
+          </w:tcPr>
+          <w:p>
+            <w:pPr>
+              <w:pStyle w:val="normal0"/>
+              <w:contextualSpacing/>
+              <w:jc w:val="center"/>
+            </w:pPr>
+            <w:r>
+              <w:t>F</w:t>
+            </w:r>
+          </w:p>
+        </w:tc>
+        <w:tc>
+          <w:tcPr>
+            <w:tcW w:w="2070" w:type="dxa"/>
+          </w:tcPr>
+          <w:p>
+            <w:pPr>
+              <w:pStyle w:val="normal0"/>
+              <w:contextualSpacing/>
+              <w:jc w:val="center"/>
+            </w:pPr>
+            <w:r>
+              <w:t>T</w:t>
+            </w:r>
+          </w:p>
+        </w:tc>
+      </w:tr>
+      <w:bookmarkEnd w:id="0"/>
+    </w:tbl>
+    <w:p>
+      <w:pPr>
+        <w:pStyle w:val="normal0"/>
+        <w:contextualSpacing/>
+      </w:pPr>
+    </w:p>
+    <w:p>
+      <w:pPr>
+        <w:pStyle w:val="normal0"/>
+      </w:pPr>
+    </w:p>
+    <w:p>
+      <w:pPr>
+        <w:pStyle w:val="normal0"/>
+        <w:numPr>
+          <w:ilvl w:val="0"/>
+          <w:numId w:val="1"/>
+        </w:numPr>
+        <w:ind w:left="360" w:hanging="359"/>
+        <w:contextualSpacing/>
+      </w:pPr>
+      <w:r>
+        <w:t xml:space="preserve">We use the notation </w:t>
+      </w:r>
+      <m:oMath>
+        <m:r>
+          <m:rPr>
+            <m:sty m:val="p"/>
+          </m:rPr>
+          <w:rPr>
+            <w:rFonts w:ascii="Cambria Math" w:hAnsi="Cambria Math"/>
+          </w:rPr>
+          <m:t>A⇒B</m:t>
+        </m:r>
+      </m:oMath>
+      <w:r>
+        <w:t xml:space="preserve"> to indicate that A implies B.  This new proposition</w:t>
+      </w:r>
+      <m:oMath>
+        <m:r>
+          <w:rPr>
+            <w:rFonts w:ascii="Cambria Math" w:hAnsi="Cambria Math"/>
+          </w:rPr>
+          <m:t xml:space="preserve"> </m:t>
+        </m:r>
+        <m:r>
+          <m:rPr>
+            <m:sty m:val="p"/>
+          </m:rPr>
+          <w:rPr>
+            <w:rFonts w:ascii="Cambria Math" w:hAnsi="Cambria Math"/>
+          </w:rPr>
+          <m:t>A⇒B</m:t>
+        </m:r>
+      </m:oMath>
+      <w:r>
+        <w:t xml:space="preserve"> is true except when A is true and B is false.  We write </w:t>
+      </w:r>
+      <m:oMath>
+        <m:r>
+          <m:rPr>
+            <m:sty m:val="p"/>
+          </m:rPr>
+          <w:rPr>
+            <w:rFonts w:ascii="Cambria Math" w:hAnsi="Cambria Math"/>
+          </w:rPr>
+          <m:t>A⇔ B</m:t>
+        </m:r>
+      </m:oMath>
+      <w:r>
+        <w:t xml:space="preserve"> when either both A and B are true or both are false.  Argue that </w:t>
+      </w:r>
+      <m:oMath>
+        <m:r>
+          <m:rPr>
+            <m:sty m:val="p"/>
+          </m:rPr>
+          <w:rPr>
+            <w:rFonts w:ascii="Cambria Math" w:hAnsi="Cambria Math"/>
+          </w:rPr>
+          <m:t>A⇔B</m:t>
+        </m:r>
+      </m:oMath>
+      <w:r>
+        <w:t xml:space="preserve"> if and only if </w:t>
+      </w:r>
+      <m:oMath>
+        <m:r>
+          <m:rPr>
+            <m:sty m:val="p"/>
+          </m:rPr>
+          <w:rPr>
+            <w:rFonts w:ascii="Cambria Math" w:hAnsi="Cambria Math"/>
+          </w:rPr>
+          <m:t>A⇒B</m:t>
+        </m:r>
+      </m:oMath>
+      <w:r>
+        <w:t xml:space="preserve"> and </w:t>
+      </w:r>
+      <m:oMath>
+        <m:r>
+          <m:rPr>
+            <m:sty m:val="p"/>
+          </m:rPr>
+          <w:rPr>
+            <w:rFonts w:ascii="Cambria Math" w:hAnsi="Cambria Math"/>
+          </w:rPr>
+          <m:t>B⇒A</m:t>
+        </m:r>
+      </m:oMath>
+      <w:r>
+        <w:t>.</w:t>
+      </w:r>
+    </w:p>
+    <w:p>
+      <w:pPr>
+        <w:pStyle w:val="normal0"/>
+        <w:contextualSpacing/>
+      </w:pPr>
+    </w:p>
+    <w:p>
+      <w:pPr>
+        <w:pStyle w:val="normal0"/>
+        <w:ind w:left="360"/>
+        <w:contextualSpacing/>
+      </w:pPr>
+      <w:r>
+        <w:t>Answer:</w:t>
+      </w:r>
+    </w:p>
+    <w:p>
+      <w:pPr>
+        <w:widowControl w:val="0"/>
+        <w:numPr>
+          <w:ilvl w:val="0"/>
+          <w:numId w:val="9"/>
+        </w:numPr>
+        <w:tabs>
+          <w:tab w:val="left" w:pos="220"/>
+          <w:tab w:val="left" w:pos="720"/>
+        </w:tabs>
+        <w:autoSpaceDE w:val="0"/>
+        <w:autoSpaceDN w:val="0"/>
+        <w:adjustRightInd w:val="0"/>
+        <w:spacing w:line="240" w:lineRule="auto"/>
+        <w:rPr>
+          <w:color w:val="auto"/>
+          <w:szCs w:val="22"/>
+        </w:rPr>
+      </w:pPr>
+      <w:r>
+        <w:rPr>
+          <w:color w:val="auto"/>
+          <w:szCs w:val="22"/>
+        </w:rPr>
+        <w:t>Two expressions are equivalent if they map to the same values in a range for any values in their domain</w:t>
+      </w:r>
+    </w:p>
+    <w:p>
+      <w:pPr>
+        <w:widowControl w:val="0"/>
+        <w:numPr>
+          <w:ilvl w:val="0"/>
+          <w:numId w:val="9"/>
+        </w:numPr>
+        <w:tabs>
+          <w:tab w:val="left" w:pos="220"/>
+          <w:tab w:val="left" w:pos="720"/>
+        </w:tabs>
+        <w:autoSpaceDE w:val="0"/>
+        <w:autoSpaceDN w:val="0"/>
+        <w:adjustRightInd w:val="0"/>
+        <w:spacing w:line="240" w:lineRule="auto"/>
+        <w:rPr>
+          <w:color w:val="auto"/>
+          <w:szCs w:val="22"/>
+        </w:rPr>
+      </w:pPr>
+      <w:r>
+        <w:rPr>
+          <w:color w:val="auto"/>
+          <w:szCs w:val="22"/>
+        </w:rPr>
+        <w:t>All possible values of the domain are given in the truth table</w:t>
+      </w:r>
+    </w:p>
+    <w:p>
+      <w:pPr>
+        <w:widowControl w:val="0"/>
+        <w:numPr>
+          <w:ilvl w:val="0"/>
+          <w:numId w:val="9"/>
+        </w:numPr>
+        <w:tabs>
+          <w:tab w:val="left" w:pos="220"/>
+          <w:tab w:val="left" w:pos="720"/>
+        </w:tabs>
+        <w:autoSpaceDE w:val="0"/>
+        <w:autoSpaceDN w:val="0"/>
+        <w:adjustRightInd w:val="0"/>
+        <w:spacing w:line="240" w:lineRule="auto"/>
+        <w:rPr>
+          <w:color w:val="auto"/>
+          <w:szCs w:val="22"/>
+        </w:rPr>
+      </w:pPr>
+      <w:r>
+        <w:rPr>
+          <w:color w:val="auto"/>
+          <w:szCs w:val="22"/>
+        </w:rPr>
+        <w:t>If t</w:t>
+      </w:r>
+      <w:r>
+        <w:rPr>
+          <w:color w:val="auto"/>
+          <w:szCs w:val="22"/>
+        </w:rPr>
+        <w:t>he values in the range of each expression match for every possible combination of values in the domain</w:t>
+      </w:r>
+      <w:r>
+        <w:rPr>
+          <w:color w:val="auto"/>
+          <w:szCs w:val="22"/>
+        </w:rPr>
+        <w:t>, they are equivalent</w:t>
+      </w:r>
+    </w:p>
+    <w:p>
+      <w:pPr>
+        <w:pStyle w:val="normal0"/>
+        <w:numPr>
+          <w:ilvl w:val="0"/>
+          <w:numId w:val="8"/>
+        </w:numPr>
+        <w:contextualSpacing/>
+      </w:pPr>
+      <m:oMath>
+        <m:r>
+          <m:rPr>
+            <m:sty m:val="p"/>
+          </m:rPr>
+          <w:rPr>
+            <w:rFonts w:ascii="Cambria Math" w:hAnsi="Cambria Math"/>
+          </w:rPr>
+          <w:lastRenderedPageBreak/>
+          <m:t>A⇒B</m:t>
+        </m:r>
+      </m:oMath>
+      <w:r>
+        <w:t xml:space="preserve"> </w:t>
+      </w:r>
+      <w:proofErr w:type="gramStart"/>
+      <w:r>
+        <w:t>has</w:t>
+      </w:r>
+      <w:proofErr w:type="gramEnd"/>
+      <w:r>
+        <w:t xml:space="preserve"> the truth table shown below, demonstrating that </w:t>
+      </w:r>
+      <m:oMath>
+        <m:r>
+          <m:rPr>
+            <m:sty m:val="p"/>
+          </m:rPr>
+          <w:rPr>
+            <w:rFonts w:ascii="Cambria Math" w:hAnsi="Cambria Math"/>
+          </w:rPr>
+          <m:t>A⇒B</m:t>
+        </m:r>
+      </m:oMath>
+      <w:r>
+        <w:t xml:space="preserve"> is true except when A is true and B is false.</w:t>
+      </w:r>
+    </w:p>
+    <w:p>
+      <w:pPr>
+        <w:pStyle w:val="normal0"/>
+        <w:numPr>
+          <w:ilvl w:val="0"/>
+          <w:numId w:val="8"/>
+        </w:numPr>
+        <w:contextualSpacing/>
+      </w:pPr>
+      <w:r>
+        <w:t xml:space="preserve">Similarly </w:t>
+      </w:r>
+      <m:oMath>
+        <m:r>
+          <m:rPr>
+            <m:sty m:val="p"/>
+          </m:rPr>
+          <w:rPr>
+            <w:rFonts w:ascii="Cambria Math" w:hAnsi="Cambria Math"/>
+          </w:rPr>
+          <m:t>B⇒A</m:t>
+        </m:r>
+      </m:oMath>
+      <w:r>
+        <w:t xml:space="preserve"> is true except when B is true and A is false (see table)</w:t>
+      </w:r>
+    </w:p>
+    <w:p>
+      <w:pPr>
+        <w:pStyle w:val="normal0"/>
+        <w:numPr>
+          <w:ilvl w:val="0"/>
+          <w:numId w:val="8"/>
+        </w:numPr>
+        <w:contextualSpacing/>
+      </w:pPr>
+      <m:oMath>
+        <m:r>
+          <m:rPr>
+            <m:sty m:val="p"/>
+          </m:rPr>
+          <w:rPr>
+            <w:rFonts w:ascii="Cambria Math" w:hAnsi="Cambria Math"/>
+          </w:rPr>
+          <m:t>A⇔ B</m:t>
+        </m:r>
+      </m:oMath>
+      <w:r>
+        <w:t xml:space="preserve"> </w:t>
+      </w:r>
+      <w:proofErr w:type="gramStart"/>
+      <w:r>
+        <w:t>is</w:t>
+      </w:r>
+      <w:proofErr w:type="gramEnd"/>
+      <w:r>
+        <w:t xml:space="preserve"> defined to be true when either both A and B are true or both are false (see table).</w:t>
+      </w:r>
+    </w:p>
+    <w:p>
+      <w:pPr>
+        <w:pStyle w:val="normal0"/>
+        <w:numPr>
+          <w:ilvl w:val="0"/>
+          <w:numId w:val="8"/>
+        </w:numPr>
+        <w:contextualSpacing/>
+      </w:pPr>
+      <m:oMath>
+        <m:r>
+          <m:rPr>
+            <m:sty m:val="p"/>
+          </m:rPr>
+          <w:rPr>
+            <w:rFonts w:ascii="Cambria Math" w:hAnsi="Cambria Math"/>
+          </w:rPr>
+          <m:t>A⇒B</m:t>
+        </m:r>
+      </m:oMath>
+      <w:r>
+        <w:t xml:space="preserve"> </w:t>
+      </w:r>
+      <w:proofErr w:type="gramStart"/>
+      <w:r>
+        <w:t>and</w:t>
+      </w:r>
+      <w:proofErr w:type="gramEnd"/>
+      <w:r>
+        <w:t xml:space="preserve"> </w:t>
+      </w:r>
+      <m:oMath>
+        <m:r>
+          <m:rPr>
+            <m:sty m:val="p"/>
+          </m:rPr>
+          <w:rPr>
+            <w:rFonts w:ascii="Cambria Math" w:hAnsi="Cambria Math"/>
+          </w:rPr>
+          <m:t>B⇒A</m:t>
+        </m:r>
+      </m:oMath>
+      <w:r>
+        <w:t xml:space="preserve"> can be represented as </w:t>
+      </w:r>
+      <m:oMath>
+        <m:d>
+          <m:dPr>
+            <m:ctrlPr>
+              <w:rPr>
+                <w:rFonts w:ascii="Cambria Math" w:hAnsi="Cambria Math"/>
+              </w:rPr>
+            </m:ctrlPr>
+          </m:dPr>
+          <m:e>
+            <m:r>
+              <m:rPr>
+                <m:sty m:val="p"/>
+              </m:rPr>
+              <w:rPr>
+                <w:rFonts w:ascii="Cambria Math" w:hAnsi="Cambria Math"/>
+              </w:rPr>
+              <m:t>A⇒B</m:t>
+            </m:r>
+          </m:e>
+        </m:d>
+        <m:r>
+          <m:rPr>
+            <m:sty m:val="p"/>
+          </m:rPr>
+          <w:rPr>
+            <w:rFonts w:ascii="Cambria Math" w:hAnsi="Cambria Math"/>
+          </w:rPr>
+          <m:t>∧</m:t>
+        </m:r>
+        <m:d>
+          <m:dPr>
+            <m:ctrlPr>
+              <w:rPr>
+                <w:rFonts w:ascii="Cambria Math" w:hAnsi="Cambria Math"/>
+              </w:rPr>
+            </m:ctrlPr>
+          </m:dPr>
+          <m:e>
+            <m:r>
+              <m:rPr>
+                <m:sty m:val="p"/>
+              </m:rPr>
+              <w:rPr>
+                <w:rFonts w:ascii="Cambria Math" w:hAnsi="Cambria Math"/>
+              </w:rPr>
+              <m:t>B⇒A</m:t>
+            </m:r>
+          </m:e>
+        </m:d>
+      </m:oMath>
+      <w:r>
+        <w:t xml:space="preserve"> and is also true only when either both A and B are true or both are false (see table). </w:t>
+      </w:r>
+    </w:p>
+    <w:p>
+      <w:pPr>
+        <w:pStyle w:val="normal0"/>
+        <w:numPr>
+          <w:ilvl w:val="0"/>
+          <w:numId w:val="8"/>
+        </w:numPr>
+        <w:contextualSpacing/>
+      </w:pPr>
+      <w:r>
+        <w:t>Hence</w:t>
+      </w:r>
+      <m:oMath>
+        <m:r>
+          <m:rPr>
+            <m:sty m:val="p"/>
+          </m:rPr>
+          <w:rPr>
+            <w:rFonts w:ascii="Cambria Math" w:hAnsi="Cambria Math"/>
+          </w:rPr>
+          <m:t xml:space="preserve"> A⇔ B</m:t>
+        </m:r>
+      </m:oMath>
+      <w:r>
+        <w:t xml:space="preserve"> if and only if </w:t>
+      </w:r>
+      <m:oMath>
+        <m:r>
+          <m:rPr>
+            <m:sty m:val="p"/>
+          </m:rPr>
+          <w:rPr>
+            <w:rFonts w:ascii="Cambria Math" w:hAnsi="Cambria Math"/>
+          </w:rPr>
+          <m:t>A⇒B</m:t>
+        </m:r>
+      </m:oMath>
+      <w:r>
+        <w:t xml:space="preserve"> and </w:t>
+      </w:r>
+      <m:oMath>
+        <m:r>
+          <m:rPr>
+            <m:sty m:val="p"/>
+          </m:rPr>
+          <w:rPr>
+            <w:rFonts w:ascii="Cambria Math" w:hAnsi="Cambria Math"/>
+          </w:rPr>
+          <m:t>B⇒A</m:t>
+        </m:r>
+      </m:oMath>
+      <w:r>
+        <w:t>.</w:t>
+      </w:r>
+    </w:p>
+    <w:p>
+      <w:pPr>
+        <w:pStyle w:val="normal0"/>
+        <w:ind w:left="360"/>
         <w:contextualSpacing/>
       </w:pPr>
     </w:p>
@@ -272,13 +2313,10 @@
       <w:tblGrid>
         <w:gridCol w:w="535"/>
         <w:gridCol w:w="525"/>
-        <w:gridCol w:w="531"/>
-        <w:gridCol w:w="476"/>
         <w:gridCol w:w="1011"/>
         <w:gridCol w:w="1260"/>
         <w:gridCol w:w="1440"/>
         <w:gridCol w:w="1170"/>
-        <w:gridCol w:w="645"/>
       </w:tblGrid>
       <w:tr>
         <w:tc>
@@ -289,6 +2327,7 @@
             <w:pPr>
               <w:pStyle w:val="normal0"/>
               <w:contextualSpacing/>
+              <w:jc w:val="center"/>
             </w:pPr>
             <w:r>
               <w:t>A</w:t>
@@ -303,6 +2342,7 @@
             <w:pPr>
               <w:pStyle w:val="normal0"/>
               <w:contextualSpacing/>
+              <w:jc w:val="center"/>
             </w:pPr>
             <w:r>
               <w:t>B</w:t>
@@ -311,20 +2351,24 @@
         </w:tc>
         <w:tc>
           <w:tcPr>
-            <w:tcW w:w="531" w:type="dxa"/>
-          </w:tcPr>
-          <w:p>
-            <w:pPr>
-              <w:pStyle w:val="normal0"/>
-              <w:contextualSpacing/>
+            <w:tcW w:w="1011" w:type="dxa"/>
+          </w:tcPr>
+          <w:p>
+            <w:pPr>
+              <w:pStyle w:val="normal0"/>
+              <w:contextualSpacing/>
+              <w:jc w:val="center"/>
             </w:pPr>
             <m:oMathPara>
               <m:oMath>
                 <m:r>
+                  <m:rPr>
+                    <m:sty m:val="p"/>
+                  </m:rPr>
                   <w:rPr>
                     <w:rFonts w:ascii="Cambria Math" w:hAnsi="Cambria Math"/>
                   </w:rPr>
-                  <m:t>¬B</m:t>
+                  <m:t>A⇒B</m:t>
                 </m:r>
               </m:oMath>
             </m:oMathPara>
@@ -332,34 +2376,24 @@
         </w:tc>
         <w:tc>
           <w:tcPr>
-            <w:tcW w:w="476" w:type="dxa"/>
-          </w:tcPr>
-          <w:p>
-            <w:pPr>
-              <w:pStyle w:val="normal0"/>
-              <w:contextualSpacing/>
-            </w:pPr>
-            <w:r>
-              <w:t>C</w:t>
-            </w:r>
-          </w:p>
-        </w:tc>
-        <w:tc>
-          <w:tcPr>
-            <w:tcW w:w="1011" w:type="dxa"/>
-          </w:tcPr>
-          <w:p>
-            <w:pPr>
-              <w:pStyle w:val="normal0"/>
-              <w:contextualSpacing/>
+            <w:tcW w:w="1260" w:type="dxa"/>
+          </w:tcPr>
+          <w:p>
+            <w:pPr>
+              <w:pStyle w:val="normal0"/>
+              <w:contextualSpacing/>
+              <w:jc w:val="center"/>
             </w:pPr>
             <m:oMathPara>
               <m:oMath>
                 <m:r>
+                  <m:rPr>
+                    <m:sty m:val="p"/>
+                  </m:rPr>
                   <w:rPr>
                     <w:rFonts w:ascii="Cambria Math" w:hAnsi="Cambria Math"/>
                   </w:rPr>
-                  <m:t>(A∨B)</m:t>
+                  <m:t>B⇒A</m:t>
                 </m:r>
               </m:oMath>
             </m:oMathPara>
@@ -367,81 +2401,94 @@
         </w:tc>
         <w:tc>
           <w:tcPr>
-            <w:tcW w:w="1260" w:type="dxa"/>
-          </w:tcPr>
-          <w:p>
-            <w:pPr>
-              <w:pStyle w:val="normal0"/>
-              <w:contextualSpacing/>
+            <w:tcW w:w="1440" w:type="dxa"/>
+          </w:tcPr>
+          <w:p>
+            <w:pPr>
+              <w:pStyle w:val="normal0"/>
+              <w:contextualSpacing/>
+              <w:jc w:val="center"/>
+            </w:pPr>
+            <m:oMathPara>
+              <m:oMath>
+                <m:d>
+                  <m:dPr>
+                    <m:ctrlPr>
+                      <w:rPr>
+                        <w:rFonts w:ascii="Cambria Math" w:hAnsi="Cambria Math"/>
+                      </w:rPr>
+                    </m:ctrlPr>
+                  </m:dPr>
+                  <m:e>
+                    <m:r>
+                      <m:rPr>
+                        <m:sty m:val="p"/>
+                      </m:rPr>
+                      <w:rPr>
+                        <w:rFonts w:ascii="Cambria Math" w:hAnsi="Cambria Math"/>
+                      </w:rPr>
+                      <m:t>A⇒B</m:t>
+                    </m:r>
+                  </m:e>
+                </m:d>
+                <m:r>
+                  <m:rPr>
+                    <m:sty m:val="p"/>
+                  </m:rPr>
+                  <w:rPr>
+                    <w:rFonts w:ascii="Cambria Math" w:hAnsi="Cambria Math"/>
+                  </w:rPr>
+                  <m:t>∧</m:t>
+                </m:r>
+                <m:d>
+                  <m:dPr>
+                    <m:ctrlPr>
+                      <w:rPr>
+                        <w:rFonts w:ascii="Cambria Math" w:hAnsi="Cambria Math"/>
+                      </w:rPr>
+                    </m:ctrlPr>
+                  </m:dPr>
+                  <m:e>
+                    <m:r>
+                      <m:rPr>
+                        <m:sty m:val="p"/>
+                      </m:rPr>
+                      <w:rPr>
+                        <w:rFonts w:ascii="Cambria Math" w:hAnsi="Cambria Math"/>
+                      </w:rPr>
+                      <m:t>B⇒A</m:t>
+                    </m:r>
+                  </m:e>
+                </m:d>
+              </m:oMath>
+            </m:oMathPara>
+          </w:p>
+        </w:tc>
+        <w:tc>
+          <w:tcPr>
+            <w:tcW w:w="1170" w:type="dxa"/>
+          </w:tcPr>
+          <w:p>
+            <w:pPr>
+              <w:pStyle w:val="normal0"/>
+              <w:contextualSpacing/>
+              <w:jc w:val="center"/>
             </w:pPr>
             <m:oMathPara>
               <m:oMath>
                 <m:r>
+                  <m:rPr>
+                    <m:sty m:val="p"/>
+                  </m:rPr>
                   <w:rPr>
                     <w:rFonts w:ascii="Cambria Math" w:hAnsi="Cambria Math"/>
                   </w:rPr>
-                  <m:t>(¬B∨C)</m:t>
+                  <m:t>A⇔ B</m:t>
                 </m:r>
               </m:oMath>
             </m:oMathPara>
           </w:p>
         </w:tc>
-        <w:tc>
-          <w:tcPr>
-            <w:tcW w:w="1440" w:type="dxa"/>
-          </w:tcPr>
-          <w:p>
-            <w:pPr>
-              <w:pStyle w:val="normal0"/>
-              <w:contextualSpacing/>
-            </w:pPr>
-            <m:oMathPara>
-              <m:oMath>
-                <m:r>
-                  <w:rPr>
-                    <w:rFonts w:ascii="Cambria Math" w:hAnsi="Cambria Math"/>
-                  </w:rPr>
-                  <m:t>(A∨B) ∧(¬B∨C)</m:t>
-                </m:r>
-              </m:oMath>
-            </m:oMathPara>
-          </w:p>
-        </w:tc>
-        <w:tc>
-          <w:tcPr>
-            <w:tcW w:w="1170" w:type="dxa"/>
-          </w:tcPr>
-          <w:p>
-            <w:pPr>
-              <w:pStyle w:val="normal0"/>
-              <w:contextualSpacing/>
-            </w:pPr>
-            <m:oMathPara>
-              <m:oMath>
-                <m:r>
-                  <w:rPr>
-                    <w:rFonts w:ascii="Cambria Math" w:hAnsi="Cambria Math"/>
-                  </w:rPr>
-                  <m:t>(A ∨C)</m:t>
-                </m:r>
-              </m:oMath>
-            </m:oMathPara>
-          </w:p>
-        </w:tc>
-        <w:tc>
-          <w:tcPr>
-            <w:tcW w:w="645" w:type="dxa"/>
-          </w:tcPr>
-          <w:p>
-            <w:pPr>
-              <w:pStyle w:val="normal0"/>
-              <w:contextualSpacing/>
-            </w:pPr>
-            <w:r>
-              <w:t>If then</w:t>
-            </w:r>
-          </w:p>
-        </w:tc>
       </w:tr>
       <w:tr>
         <w:tc>
@@ -455,7 +2502,7 @@
               <w:jc w:val="center"/>
             </w:pPr>
             <w:r>
-              <w:t>1</w:t>
+              <w:t>T</w:t>
             </w:r>
           </w:p>
         </w:tc>
@@ -470,37 +2517,7 @@
               <w:jc w:val="center"/>
             </w:pPr>
             <w:r>
-              <w:t>1</w:t>
-            </w:r>
-          </w:p>
-        </w:tc>
-        <w:tc>
-          <w:tcPr>
-            <w:tcW w:w="531" w:type="dxa"/>
-          </w:tcPr>
-          <w:p>
-            <w:pPr>
-              <w:pStyle w:val="normal0"/>
-              <w:contextualSpacing/>
-              <w:jc w:val="center"/>
-            </w:pPr>
-            <w:r>
-              <w:t>0</w:t>
-            </w:r>
-          </w:p>
-        </w:tc>
-        <w:tc>
-          <w:tcPr>
-            <w:tcW w:w="476" w:type="dxa"/>
-          </w:tcPr>
-          <w:p>
-            <w:pPr>
-              <w:pStyle w:val="normal0"/>
-              <w:contextualSpacing/>
-              <w:jc w:val="center"/>
-            </w:pPr>
-            <w:r>
-              <w:t>1</w:t>
+              <w:t>T</w:t>
             </w:r>
           </w:p>
         </w:tc>
@@ -515,7 +2532,7 @@
               <w:jc w:val="center"/>
             </w:pPr>
             <w:r>
-              <w:t>1</w:t>
+              <w:t>T</w:t>
             </w:r>
           </w:p>
         </w:tc>
@@ -530,7 +2547,7 @@
               <w:jc w:val="center"/>
             </w:pPr>
             <w:r>
-              <w:t>1</w:t>
+              <w:t>T</w:t>
             </w:r>
           </w:p>
         </w:tc>
@@ -545,7 +2562,7 @@
               <w:jc w:val="center"/>
             </w:pPr>
             <w:r>
-              <w:t>1</w:t>
+              <w:t>T</w:t>
             </w:r>
           </w:p>
         </w:tc>
@@ -560,22 +2577,7 @@
               <w:jc w:val="center"/>
             </w:pPr>
             <w:r>
-              <w:t>1</w:t>
-            </w:r>
-          </w:p>
-        </w:tc>
-        <w:tc>
-          <w:tcPr>
-            <w:tcW w:w="645" w:type="dxa"/>
-          </w:tcPr>
-          <w:p>
-            <w:pPr>
-              <w:pStyle w:val="normal0"/>
-              <w:contextualSpacing/>
-              <w:jc w:val="center"/>
-            </w:pPr>
-            <w:r>
-              <w:t>1</w:t>
+              <w:t>T</w:t>
             </w:r>
           </w:p>
         </w:tc>
@@ -592,7 +2594,7 @@
               <w:jc w:val="center"/>
             </w:pPr>
             <w:r>
-              <w:t>1</w:t>
+              <w:t>T</w:t>
             </w:r>
           </w:p>
         </w:tc>
@@ -607,37 +2609,7 @@
               <w:jc w:val="center"/>
             </w:pPr>
             <w:r>
-              <w:t>1</w:t>
-            </w:r>
-          </w:p>
-        </w:tc>
-        <w:tc>
-          <w:tcPr>
-            <w:tcW w:w="531" w:type="dxa"/>
-          </w:tcPr>
-          <w:p>
-            <w:pPr>
-              <w:pStyle w:val="normal0"/>
-              <w:contextualSpacing/>
-              <w:jc w:val="center"/>
-            </w:pPr>
-            <w:r>
-              <w:t>0</w:t>
-            </w:r>
-          </w:p>
-        </w:tc>
-        <w:tc>
-          <w:tcPr>
-            <w:tcW w:w="476" w:type="dxa"/>
-          </w:tcPr>
-          <w:p>
-            <w:pPr>
-              <w:pStyle w:val="normal0"/>
-              <w:contextualSpacing/>
-              <w:jc w:val="center"/>
-            </w:pPr>
-            <w:r>
-              <w:t>0</w:t>
+              <w:t>F</w:t>
             </w:r>
           </w:p>
         </w:tc>
@@ -652,7 +2624,7 @@
               <w:jc w:val="center"/>
             </w:pPr>
             <w:r>
-              <w:t>1</w:t>
+              <w:t>F</w:t>
             </w:r>
           </w:p>
         </w:tc>
@@ -667,7 +2639,7 @@
               <w:jc w:val="center"/>
             </w:pPr>
             <w:r>
-              <w:t>0</w:t>
+              <w:t>T</w:t>
             </w:r>
           </w:p>
         </w:tc>
@@ -682,7 +2654,7 @@
               <w:jc w:val="center"/>
             </w:pPr>
             <w:r>
-              <w:t>0</w:t>
+              <w:t>F</w:t>
             </w:r>
           </w:p>
         </w:tc>
@@ -697,22 +2669,7 @@
               <w:jc w:val="center"/>
             </w:pPr>
             <w:r>
-              <w:t>1</w:t>
-            </w:r>
-          </w:p>
-        </w:tc>
-        <w:tc>
-          <w:tcPr>
-            <w:tcW w:w="645" w:type="dxa"/>
-          </w:tcPr>
-          <w:p>
-            <w:pPr>
-              <w:pStyle w:val="normal0"/>
-              <w:contextualSpacing/>
-              <w:jc w:val="center"/>
-            </w:pPr>
-            <w:r>
-              <w:t>1</w:t>
+              <w:t>F</w:t>
             </w:r>
           </w:p>
         </w:tc>
@@ -729,7 +2686,7 @@
               <w:jc w:val="center"/>
             </w:pPr>
             <w:r>
-              <w:t>1</w:t>
+              <w:t>F</w:t>
             </w:r>
           </w:p>
         </w:tc>
@@ -744,37 +2701,7 @@
               <w:jc w:val="center"/>
             </w:pPr>
             <w:r>
-              <w:t>0</w:t>
-            </w:r>
-          </w:p>
-        </w:tc>
-        <w:tc>
-          <w:tcPr>
-            <w:tcW w:w="531" w:type="dxa"/>
-          </w:tcPr>
-          <w:p>
-            <w:pPr>
-              <w:pStyle w:val="normal0"/>
-              <w:contextualSpacing/>
-              <w:jc w:val="center"/>
-            </w:pPr>
-            <w:r>
-              <w:t>1</w:t>
-            </w:r>
-          </w:p>
-        </w:tc>
-        <w:tc>
-          <w:tcPr>
-            <w:tcW w:w="476" w:type="dxa"/>
-          </w:tcPr>
-          <w:p>
-            <w:pPr>
-              <w:pStyle w:val="normal0"/>
-              <w:contextualSpacing/>
-              <w:jc w:val="center"/>
-            </w:pPr>
-            <w:r>
-              <w:t>1</w:t>
+              <w:t>T</w:t>
             </w:r>
           </w:p>
         </w:tc>
@@ -789,7 +2716,7 @@
               <w:jc w:val="center"/>
             </w:pPr>
             <w:r>
-              <w:t>1</w:t>
+              <w:t>T</w:t>
             </w:r>
           </w:p>
         </w:tc>
@@ -804,7 +2731,7 @@
               <w:jc w:val="center"/>
             </w:pPr>
             <w:r>
-              <w:t>1</w:t>
+              <w:t>F</w:t>
             </w:r>
           </w:p>
         </w:tc>
@@ -819,7 +2746,7 @@
               <w:jc w:val="center"/>
             </w:pPr>
             <w:r>
-              <w:t>1</w:t>
+              <w:t>F</w:t>
             </w:r>
           </w:p>
         </w:tc>
@@ -834,22 +2761,7 @@
               <w:jc w:val="center"/>
             </w:pPr>
             <w:r>
-              <w:t>1</w:t>
-            </w:r>
-          </w:p>
-        </w:tc>
-        <w:tc>
-          <w:tcPr>
-            <w:tcW w:w="645" w:type="dxa"/>
-          </w:tcPr>
-          <w:p>
-            <w:pPr>
-              <w:pStyle w:val="normal0"/>
-              <w:contextualSpacing/>
-              <w:jc w:val="center"/>
-            </w:pPr>
-            <w:r>
-              <w:t>1</w:t>
+              <w:t>F</w:t>
             </w:r>
           </w:p>
         </w:tc>
@@ -866,7 +2778,7 @@
               <w:jc w:val="center"/>
             </w:pPr>
             <w:r>
-              <w:t>1</w:t>
+              <w:t>F</w:t>
             </w:r>
           </w:p>
         </w:tc>
@@ -881,37 +2793,7 @@
               <w:jc w:val="center"/>
             </w:pPr>
             <w:r>
-              <w:t>0</w:t>
-            </w:r>
-          </w:p>
-        </w:tc>
-        <w:tc>
-          <w:tcPr>
-            <w:tcW w:w="531" w:type="dxa"/>
-          </w:tcPr>
-          <w:p>
-            <w:pPr>
-              <w:pStyle w:val="normal0"/>
-              <w:contextualSpacing/>
-              <w:jc w:val="center"/>
-            </w:pPr>
-            <w:r>
-              <w:t>1</w:t>
-            </w:r>
-          </w:p>
-        </w:tc>
-        <w:tc>
-          <w:tcPr>
-            <w:tcW w:w="476" w:type="dxa"/>
-          </w:tcPr>
-          <w:p>
-            <w:pPr>
-              <w:pStyle w:val="normal0"/>
-              <w:contextualSpacing/>
-              <w:jc w:val="center"/>
-            </w:pPr>
-            <w:r>
-              <w:t>0</w:t>
+              <w:t>F</w:t>
             </w:r>
           </w:p>
         </w:tc>
@@ -926,7 +2808,7 @@
               <w:jc w:val="center"/>
             </w:pPr>
             <w:r>
-              <w:t>1</w:t>
+              <w:t>T</w:t>
             </w:r>
           </w:p>
         </w:tc>
@@ -941,7 +2823,7 @@
               <w:jc w:val="center"/>
             </w:pPr>
             <w:r>
-              <w:t>1</w:t>
+              <w:t>T</w:t>
             </w:r>
           </w:p>
         </w:tc>
@@ -956,7 +2838,7 @@
               <w:jc w:val="center"/>
             </w:pPr>
             <w:r>
-              <w:t>1</w:t>
+              <w:t>T</w:t>
             </w:r>
           </w:p>
         </w:tc>
@@ -971,570 +2853,7 @@
               <w:jc w:val="center"/>
             </w:pPr>
             <w:r>
-              <w:t>1</w:t>
-            </w:r>
-          </w:p>
-        </w:tc>
-        <w:tc>
-          <w:tcPr>
-            <w:tcW w:w="645" w:type="dxa"/>
-          </w:tcPr>
-          <w:p>
-            <w:pPr>
-              <w:pStyle w:val="normal0"/>
-              <w:contextualSpacing/>
-              <w:jc w:val="center"/>
-            </w:pPr>
-            <w:r>
-              <w:t>1</w:t>
-            </w:r>
-          </w:p>
-        </w:tc>
-      </w:tr>
-      <w:tr>
-        <w:tc>
-          <w:tcPr>
-            <w:tcW w:w="535" w:type="dxa"/>
-          </w:tcPr>
-          <w:p>
-            <w:pPr>
-              <w:pStyle w:val="normal0"/>
-              <w:contextualSpacing/>
-              <w:jc w:val="center"/>
-            </w:pPr>
-            <w:r>
-              <w:t>0</w:t>
-            </w:r>
-          </w:p>
-        </w:tc>
-        <w:tc>
-          <w:tcPr>
-            <w:tcW w:w="525" w:type="dxa"/>
-          </w:tcPr>
-          <w:p>
-            <w:pPr>
-              <w:pStyle w:val="normal0"/>
-              <w:contextualSpacing/>
-              <w:jc w:val="center"/>
-            </w:pPr>
-            <w:r>
-              <w:t>1</w:t>
-            </w:r>
-          </w:p>
-        </w:tc>
-        <w:tc>
-          <w:tcPr>
-            <w:tcW w:w="531" w:type="dxa"/>
-          </w:tcPr>
-          <w:p>
-            <w:pPr>
-              <w:pStyle w:val="normal0"/>
-              <w:contextualSpacing/>
-              <w:jc w:val="center"/>
-            </w:pPr>
-            <w:r>
-              <w:t>0</w:t>
-            </w:r>
-          </w:p>
-        </w:tc>
-        <w:tc>
-          <w:tcPr>
-            <w:tcW w:w="476" w:type="dxa"/>
-          </w:tcPr>
-          <w:p>
-            <w:pPr>
-              <w:pStyle w:val="normal0"/>
-              <w:contextualSpacing/>
-              <w:jc w:val="center"/>
-            </w:pPr>
-            <w:r>
-              <w:t>1</w:t>
-            </w:r>
-          </w:p>
-        </w:tc>
-        <w:tc>
-          <w:tcPr>
-            <w:tcW w:w="1011" w:type="dxa"/>
-          </w:tcPr>
-          <w:p>
-            <w:pPr>
-              <w:pStyle w:val="normal0"/>
-              <w:contextualSpacing/>
-              <w:jc w:val="center"/>
-            </w:pPr>
-            <w:r>
-              <w:t>1</w:t>
-            </w:r>
-          </w:p>
-        </w:tc>
-        <w:tc>
-          <w:tcPr>
-            <w:tcW w:w="1260" w:type="dxa"/>
-          </w:tcPr>
-          <w:p>
-            <w:pPr>
-              <w:pStyle w:val="normal0"/>
-              <w:contextualSpacing/>
-              <w:jc w:val="center"/>
-            </w:pPr>
-            <w:r>
-              <w:t>1</w:t>
-            </w:r>
-          </w:p>
-        </w:tc>
-        <w:tc>
-          <w:tcPr>
-            <w:tcW w:w="1440" w:type="dxa"/>
-          </w:tcPr>
-          <w:p>
-            <w:pPr>
-              <w:pStyle w:val="normal0"/>
-              <w:contextualSpacing/>
-              <w:jc w:val="center"/>
-            </w:pPr>
-            <w:r>
-              <w:t>1</w:t>
-            </w:r>
-          </w:p>
-        </w:tc>
-        <w:tc>
-          <w:tcPr>
-            <w:tcW w:w="1170" w:type="dxa"/>
-          </w:tcPr>
-          <w:p>
-            <w:pPr>
-              <w:pStyle w:val="normal0"/>
-              <w:contextualSpacing/>
-              <w:jc w:val="center"/>
-            </w:pPr>
-            <w:r>
-              <w:t>1</w:t>
-            </w:r>
-          </w:p>
-        </w:tc>
-        <w:tc>
-          <w:tcPr>
-            <w:tcW w:w="645" w:type="dxa"/>
-          </w:tcPr>
-          <w:p>
-            <w:pPr>
-              <w:pStyle w:val="normal0"/>
-              <w:contextualSpacing/>
-              <w:jc w:val="center"/>
-            </w:pPr>
-            <w:r>
-              <w:t>1</w:t>
-            </w:r>
-          </w:p>
-        </w:tc>
-      </w:tr>
-      <w:tr>
-        <w:tc>
-          <w:tcPr>
-            <w:tcW w:w="535" w:type="dxa"/>
-          </w:tcPr>
-          <w:p>
-            <w:pPr>
-              <w:pStyle w:val="normal0"/>
-              <w:contextualSpacing/>
-              <w:jc w:val="center"/>
-            </w:pPr>
-            <w:r>
-              <w:t>0</w:t>
-            </w:r>
-          </w:p>
-        </w:tc>
-        <w:tc>
-          <w:tcPr>
-            <w:tcW w:w="525" w:type="dxa"/>
-          </w:tcPr>
-          <w:p>
-            <w:pPr>
-              <w:pStyle w:val="normal0"/>
-              <w:contextualSpacing/>
-              <w:jc w:val="center"/>
-            </w:pPr>
-            <w:r>
-              <w:t>1</w:t>
-            </w:r>
-          </w:p>
-        </w:tc>
-        <w:tc>
-          <w:tcPr>
-            <w:tcW w:w="531" w:type="dxa"/>
-          </w:tcPr>
-          <w:p>
-            <w:pPr>
-              <w:pStyle w:val="normal0"/>
-              <w:contextualSpacing/>
-              <w:jc w:val="center"/>
-            </w:pPr>
-            <w:r>
-              <w:t>0</w:t>
-            </w:r>
-          </w:p>
-        </w:tc>
-        <w:tc>
-          <w:tcPr>
-            <w:tcW w:w="476" w:type="dxa"/>
-          </w:tcPr>
-          <w:p>
-            <w:pPr>
-              <w:pStyle w:val="normal0"/>
-              <w:contextualSpacing/>
-              <w:jc w:val="center"/>
-            </w:pPr>
-            <w:r>
-              <w:t>0</w:t>
-            </w:r>
-          </w:p>
-        </w:tc>
-        <w:tc>
-          <w:tcPr>
-            <w:tcW w:w="1011" w:type="dxa"/>
-          </w:tcPr>
-          <w:p>
-            <w:pPr>
-              <w:pStyle w:val="normal0"/>
-              <w:contextualSpacing/>
-              <w:jc w:val="center"/>
-            </w:pPr>
-            <w:r>
-              <w:t>1</w:t>
-            </w:r>
-          </w:p>
-        </w:tc>
-        <w:tc>
-          <w:tcPr>
-            <w:tcW w:w="1260" w:type="dxa"/>
-          </w:tcPr>
-          <w:p>
-            <w:pPr>
-              <w:pStyle w:val="normal0"/>
-              <w:contextualSpacing/>
-              <w:jc w:val="center"/>
-            </w:pPr>
-            <w:r>
-              <w:t>0</w:t>
-            </w:r>
-          </w:p>
-        </w:tc>
-        <w:tc>
-          <w:tcPr>
-            <w:tcW w:w="1440" w:type="dxa"/>
-          </w:tcPr>
-          <w:p>
-            <w:pPr>
-              <w:pStyle w:val="normal0"/>
-              <w:contextualSpacing/>
-              <w:jc w:val="center"/>
-            </w:pPr>
-            <w:r>
-              <w:t>0</w:t>
-            </w:r>
-          </w:p>
-        </w:tc>
-        <w:tc>
-          <w:tcPr>
-            <w:tcW w:w="1170" w:type="dxa"/>
-          </w:tcPr>
-          <w:p>
-            <w:pPr>
-              <w:pStyle w:val="normal0"/>
-              <w:contextualSpacing/>
-              <w:jc w:val="center"/>
-            </w:pPr>
-            <w:r>
-              <w:t>0</w:t>
-            </w:r>
-          </w:p>
-        </w:tc>
-        <w:tc>
-          <w:tcPr>
-            <w:tcW w:w="645" w:type="dxa"/>
-          </w:tcPr>
-          <w:p>
-            <w:pPr>
-              <w:pStyle w:val="normal0"/>
-              <w:contextualSpacing/>
-              <w:jc w:val="center"/>
-            </w:pPr>
-            <w:r>
-              <w:t>1</w:t>
-            </w:r>
-          </w:p>
-        </w:tc>
-      </w:tr>
-      <w:tr>
-        <w:tc>
-          <w:tcPr>
-            <w:tcW w:w="535" w:type="dxa"/>
-          </w:tcPr>
-          <w:p>
-            <w:pPr>
-              <w:pStyle w:val="normal0"/>
-              <w:contextualSpacing/>
-              <w:jc w:val="center"/>
-            </w:pPr>
-            <w:r>
-              <w:t>0</w:t>
-            </w:r>
-          </w:p>
-        </w:tc>
-        <w:tc>
-          <w:tcPr>
-            <w:tcW w:w="525" w:type="dxa"/>
-          </w:tcPr>
-          <w:p>
-            <w:pPr>
-              <w:pStyle w:val="normal0"/>
-              <w:contextualSpacing/>
-              <w:jc w:val="center"/>
-            </w:pPr>
-            <w:r>
-              <w:t>0</w:t>
-            </w:r>
-          </w:p>
-        </w:tc>
-        <w:tc>
-          <w:tcPr>
-            <w:tcW w:w="531" w:type="dxa"/>
-          </w:tcPr>
-          <w:p>
-            <w:pPr>
-              <w:pStyle w:val="normal0"/>
-              <w:contextualSpacing/>
-              <w:jc w:val="center"/>
-            </w:pPr>
-            <w:r>
-              <w:t>1</w:t>
-            </w:r>
-          </w:p>
-        </w:tc>
-        <w:tc>
-          <w:tcPr>
-            <w:tcW w:w="476" w:type="dxa"/>
-          </w:tcPr>
-          <w:p>
-            <w:pPr>
-              <w:pStyle w:val="normal0"/>
-              <w:contextualSpacing/>
-              <w:jc w:val="center"/>
-            </w:pPr>
-            <w:r>
-              <w:t>1</w:t>
-            </w:r>
-          </w:p>
-        </w:tc>
-        <w:tc>
-          <w:tcPr>
-            <w:tcW w:w="1011" w:type="dxa"/>
-          </w:tcPr>
-          <w:p>
-            <w:pPr>
-              <w:pStyle w:val="normal0"/>
-              <w:contextualSpacing/>
-              <w:jc w:val="center"/>
-            </w:pPr>
-            <w:r>
-              <w:t>0</w:t>
-            </w:r>
-          </w:p>
-        </w:tc>
-        <w:tc>
-          <w:tcPr>
-            <w:tcW w:w="1260" w:type="dxa"/>
-          </w:tcPr>
-          <w:p>
-            <w:pPr>
-              <w:pStyle w:val="normal0"/>
-              <w:contextualSpacing/>
-              <w:jc w:val="center"/>
-            </w:pPr>
-            <w:r>
-              <w:t>1</w:t>
-            </w:r>
-          </w:p>
-        </w:tc>
-        <w:tc>
-          <w:tcPr>
-            <w:tcW w:w="1440" w:type="dxa"/>
-          </w:tcPr>
-          <w:p>
-            <w:pPr>
-              <w:pStyle w:val="normal0"/>
-              <w:contextualSpacing/>
-              <w:jc w:val="center"/>
-            </w:pPr>
-            <w:r>
-              <w:t>0</w:t>
-            </w:r>
-          </w:p>
-        </w:tc>
-        <w:tc>
-          <w:tcPr>
-            <w:tcW w:w="1170" w:type="dxa"/>
-          </w:tcPr>
-          <w:p>
-            <w:pPr>
-              <w:pStyle w:val="normal0"/>
-              <w:contextualSpacing/>
-              <w:jc w:val="center"/>
-            </w:pPr>
-            <w:r>
-              <w:t>1</w:t>
-            </w:r>
-          </w:p>
-        </w:tc>
-        <w:tc>
-          <w:tcPr>
-            <w:tcW w:w="645" w:type="dxa"/>
-          </w:tcPr>
-          <w:p>
-            <w:pPr>
-              <w:pStyle w:val="normal0"/>
-              <w:contextualSpacing/>
-              <w:jc w:val="center"/>
-            </w:pPr>
-            <w:r>
-              <w:t>1</w:t>
-            </w:r>
-          </w:p>
-        </w:tc>
-      </w:tr>
-      <w:tr>
-        <w:tc>
-          <w:tcPr>
-            <w:tcW w:w="535" w:type="dxa"/>
-          </w:tcPr>
-          <w:p>
-            <w:pPr>
-              <w:pStyle w:val="normal0"/>
-              <w:contextualSpacing/>
-              <w:jc w:val="center"/>
-            </w:pPr>
-            <w:r>
-              <w:t>0</w:t>
-            </w:r>
-          </w:p>
-        </w:tc>
-        <w:tc>
-          <w:tcPr>
-            <w:tcW w:w="525" w:type="dxa"/>
-          </w:tcPr>
-          <w:p>
-            <w:pPr>
-              <w:pStyle w:val="normal0"/>
-              <w:contextualSpacing/>
-              <w:jc w:val="center"/>
-            </w:pPr>
-            <w:r>
-              <w:t>0</w:t>
-            </w:r>
-          </w:p>
-        </w:tc>
-        <w:tc>
-          <w:tcPr>
-            <w:tcW w:w="531" w:type="dxa"/>
-          </w:tcPr>
-          <w:p>
-            <w:pPr>
-              <w:pStyle w:val="normal0"/>
-              <w:contextualSpacing/>
-              <w:jc w:val="center"/>
-            </w:pPr>
-            <w:r>
-              <w:t>1</w:t>
-            </w:r>
-          </w:p>
-        </w:tc>
-        <w:tc>
-          <w:tcPr>
-            <w:tcW w:w="476" w:type="dxa"/>
-          </w:tcPr>
-          <w:p>
-            <w:pPr>
-              <w:pStyle w:val="normal0"/>
-              <w:contextualSpacing/>
-              <w:jc w:val="center"/>
-            </w:pPr>
-            <w:r>
-              <w:t>0</w:t>
-            </w:r>
-          </w:p>
-        </w:tc>
-        <w:tc>
-          <w:tcPr>
-            <w:tcW w:w="1011" w:type="dxa"/>
-          </w:tcPr>
-          <w:p>
-            <w:pPr>
-              <w:pStyle w:val="normal0"/>
-              <w:contextualSpacing/>
-              <w:jc w:val="center"/>
-            </w:pPr>
-            <w:r>
-              <w:t>0</w:t>
-            </w:r>
-          </w:p>
-        </w:tc>
-        <w:tc>
-          <w:tcPr>
-            <w:tcW w:w="1260" w:type="dxa"/>
-          </w:tcPr>
-          <w:p>
-            <w:pPr>
-              <w:pStyle w:val="normal0"/>
-              <w:contextualSpacing/>
-              <w:jc w:val="center"/>
-            </w:pPr>
-            <w:r>
-              <w:t>1</w:t>
-            </w:r>
-          </w:p>
-        </w:tc>
-        <w:tc>
-          <w:tcPr>
-            <w:tcW w:w="1440" w:type="dxa"/>
-          </w:tcPr>
-          <w:p>
-            <w:pPr>
-              <w:pStyle w:val="normal0"/>
-              <w:contextualSpacing/>
-              <w:jc w:val="center"/>
-            </w:pPr>
-            <w:r>
-              <w:t>0</w:t>
-            </w:r>
-          </w:p>
-        </w:tc>
-        <w:tc>
-          <w:tcPr>
-            <w:tcW w:w="1170" w:type="dxa"/>
-          </w:tcPr>
-          <w:p>
-            <w:pPr>
-              <w:pStyle w:val="normal0"/>
-              <w:contextualSpacing/>
-              <w:jc w:val="center"/>
-            </w:pPr>
-            <w:r>
-              <w:t>0</w:t>
-            </w:r>
-          </w:p>
-        </w:tc>
-        <w:tc>
-          <w:tcPr>
-            <w:tcW w:w="645" w:type="dxa"/>
-          </w:tcPr>
-          <w:p>
-            <w:pPr>
-              <w:pStyle w:val="normal0"/>
-              <w:contextualSpacing/>
-              <w:jc w:val="center"/>
-            </w:pPr>
-            <w:r>
-              <w:t>1</w:t>
+              <w:t>T</w:t>
             </w:r>
           </w:p>
         </w:tc>
@@ -1543,14 +2862,11 @@
     <w:p>
       <w:pPr>
         <w:pStyle w:val="normal0"/>
+        <w:ind w:left="1080"/>
         <w:contextualSpacing/>
       </w:pPr>
     </w:p>
-    <w:p>
-      <w:pPr>
-        <w:pStyle w:val="normal0"/>
-      </w:pPr>
-    </w:p>
+    <w:p/>
     <w:p>
       <w:pPr>
         <w:pStyle w:val="normal0"/>
@@ -1562,120 +2878,6 @@
         <w:contextualSpacing/>
       </w:pPr>
       <w:r>
-        <w:t xml:space="preserve">We use the notation </w:t>
-      </w:r>
-      <m:oMath>
-        <m:r>
-          <m:rPr>
-            <m:sty m:val="p"/>
-          </m:rPr>
-          <w:rPr>
-            <w:rFonts w:ascii="Cambria Math" w:hAnsi="Cambria Math"/>
-          </w:rPr>
-          <m:t>A⇒B</m:t>
-        </m:r>
-      </m:oMath>
-      <w:r>
-        <w:t xml:space="preserve"> to indicate that A implies B.  This new proposition</w:t>
-      </w:r>
-      <m:oMath>
-        <m:r>
-          <m:rPr>
-            <m:sty m:val="p"/>
-          </m:rPr>
-          <w:rPr>
-            <w:rFonts w:ascii="Cambria Math" w:hAnsi="Cambria Math"/>
-          </w:rPr>
-          <m:t>A⇒B</m:t>
-        </m:r>
-      </m:oMath>
-      <w:r>
-        <w:t xml:space="preserve"> is true except when A is true and B is false.  We write </w:t>
-      </w:r>
-      <m:oMath>
-        <m:r>
-          <m:rPr>
-            <m:sty m:val="p"/>
-          </m:rPr>
-          <w:rPr>
-            <w:rFonts w:ascii="Cambria Math" w:hAnsi="Cambria Math"/>
-          </w:rPr>
-          <m:t>A⇔ B</m:t>
-        </m:r>
-      </m:oMath>
-      <w:r>
-        <w:t xml:space="preserve"> when either both A and B are true or both are false.  Argue that </w:t>
-      </w:r>
-      <m:oMath>
-        <m:r>
-          <m:rPr>
-            <m:sty m:val="p"/>
-          </m:rPr>
-          <w:rPr>
-            <w:rFonts w:ascii="Cambria Math" w:hAnsi="Cambria Math"/>
-          </w:rPr>
-          <m:t>A⇔B</m:t>
-        </m:r>
-      </m:oMath>
-      <w:r>
-        <w:t xml:space="preserve"> if and only if </w:t>
-      </w:r>
-      <m:oMath>
-        <m:r>
-          <m:rPr>
-            <m:sty m:val="p"/>
-          </m:rPr>
-          <w:rPr>
-            <w:rFonts w:ascii="Cambria Math" w:hAnsi="Cambria Math"/>
-          </w:rPr>
-          <m:t>A⇒B</m:t>
-        </m:r>
-      </m:oMath>
-      <w:r>
-        <w:t xml:space="preserve"> and </w:t>
-      </w:r>
-      <m:oMath>
-        <m:r>
-          <m:rPr>
-            <m:sty m:val="p"/>
-          </m:rPr>
-          <w:rPr>
-            <w:rFonts w:ascii="Cambria Math" w:hAnsi="Cambria Math"/>
-          </w:rPr>
-          <m:t>B⇒A</m:t>
-        </m:r>
-      </m:oMath>
-      <w:r>
-        <w:t>.</w:t>
-      </w:r>
-    </w:p>
-    <w:p>
-      <w:pPr>
-        <w:pStyle w:val="normal0"/>
-      </w:pPr>
-    </w:p>
-    <w:p>
-      <w:pPr>
-        <w:pStyle w:val="normal0"/>
-      </w:pPr>
-    </w:p>
-    <w:p>
-      <w:r>
-        <w:br w:type="page"/>
-      </w:r>
-    </w:p>
-    <w:p>
-      <w:pPr>
-        <w:pStyle w:val="normal0"/>
-        <w:numPr>
-          <w:ilvl w:val="0"/>
-          <w:numId w:val="1"/>
-        </w:numPr>
-        <w:ind w:left="360" w:hanging="359"/>
-        <w:contextualSpacing/>
-      </w:pPr>
-      <w:r>
-        <w:lastRenderedPageBreak/>
         <w:t xml:space="preserve">We will use the notation </w:t>
       </w:r>
       <m:oMath>
@@ -2581,6 +3783,7 @@
         <w:rPr>
           <w:noProof/>
         </w:rPr>
+        <w:lastRenderedPageBreak/>
         <w:drawing>
           <wp:inline distT="0" distB="0" distL="0" distR="0" wp14:anchorId="5F56C9FC" wp14:editId="42F6A21C">
             <wp:extent cx="4572000" cy="2743200"/>
@@ -2706,11 +3909,7 @@
         </m:r>
       </m:oMath>
       <w:r>
-        <w:t>.  Consider</w:t>
-      </w:r>
-      <w:bookmarkStart w:id="0" w:name="_GoBack"/>
-      <w:r>
-        <w:t xml:space="preserve"> </w:t>
+        <w:t xml:space="preserve">.  Consider </w:t>
       </w:r>
       <w:proofErr w:type="gramStart"/>
       <m:oMath>
@@ -2718,14 +3917,7 @@
           <w:rPr>
             <w:rFonts w:ascii="Cambria Math" w:hAnsi="Cambria Math"/>
           </w:rPr>
-          <m:t>Q</m:t>
-        </m:r>
-        <w:bookmarkEnd w:id="0"/>
-        <m:r>
-          <w:rPr>
-            <w:rFonts w:ascii="Cambria Math" w:hAnsi="Cambria Math"/>
-          </w:rPr>
-          <m:t>(</m:t>
+          <m:t>Q(</m:t>
         </m:r>
         <w:proofErr w:type="gramEnd"/>
         <m:r>
@@ -3344,7 +4536,7 @@
   <w:abstractNum w:abstractNumId="4">
     <w:nsid w:val="468B00A3"/>
     <w:multiLevelType w:val="hybridMultilevel"/>
-    <w:tmpl w:val="18245C82"/>
+    <w:tmpl w:val="A4C24F00"/>
     <w:lvl w:ilvl="0" w:tplc="04090001">
       <w:start w:val="1"/>
       <w:numFmt w:val="bullet"/>
@@ -3369,7 +4561,7 @@
         <w:rFonts w:ascii="Courier New" w:hAnsi="Courier New" w:hint="default"/>
       </w:rPr>
     </w:lvl>
-    <w:lvl w:ilvl="2" w:tplc="04090005" w:tentative="1">
+    <w:lvl w:ilvl="2" w:tplc="04090005">
       <w:start w:val="1"/>
       <w:numFmt w:val="bullet"/>
       <w:lvlText w:val=""/>
@@ -3568,6 +4760,232 @@
     </w:lvl>
   </w:abstractNum>
   <w:abstractNum w:abstractNumId="6">
+    <w:nsid w:val="4A753905"/>
+    <w:multiLevelType w:val="hybridMultilevel"/>
+    <w:tmpl w:val="4D0C46A8"/>
+    <w:lvl w:ilvl="0" w:tplc="04090001">
+      <w:start w:val="1"/>
+      <w:numFmt w:val="bullet"/>
+      <w:lvlText w:val=""/>
+      <w:lvlJc w:val="left"/>
+      <w:pPr>
+        <w:ind w:left="1080" w:hanging="360"/>
+      </w:pPr>
+      <w:rPr>
+        <w:rFonts w:ascii="Symbol" w:hAnsi="Symbol" w:hint="default"/>
+      </w:rPr>
+    </w:lvl>
+    <w:lvl w:ilvl="1" w:tplc="04090003" w:tentative="1">
+      <w:start w:val="1"/>
+      <w:numFmt w:val="bullet"/>
+      <w:lvlText w:val="o"/>
+      <w:lvlJc w:val="left"/>
+      <w:pPr>
+        <w:ind w:left="1800" w:hanging="360"/>
+      </w:pPr>
+      <w:rPr>
+        <w:rFonts w:ascii="Courier New" w:hAnsi="Courier New" w:hint="default"/>
+      </w:rPr>
+    </w:lvl>
+    <w:lvl w:ilvl="2" w:tplc="04090005" w:tentative="1">
+      <w:start w:val="1"/>
+      <w:numFmt w:val="bullet"/>
+      <w:lvlText w:val=""/>
+      <w:lvlJc w:val="left"/>
+      <w:pPr>
+        <w:ind w:left="2520" w:hanging="360"/>
+      </w:pPr>
+      <w:rPr>
+        <w:rFonts w:ascii="Wingdings" w:hAnsi="Wingdings" w:hint="default"/>
+      </w:rPr>
+    </w:lvl>
+    <w:lvl w:ilvl="3" w:tplc="04090001" w:tentative="1">
+      <w:start w:val="1"/>
+      <w:numFmt w:val="bullet"/>
+      <w:lvlText w:val=""/>
+      <w:lvlJc w:val="left"/>
+      <w:pPr>
+        <w:ind w:left="3240" w:hanging="360"/>
+      </w:pPr>
+      <w:rPr>
+        <w:rFonts w:ascii="Symbol" w:hAnsi="Symbol" w:hint="default"/>
+      </w:rPr>
+    </w:lvl>
+    <w:lvl w:ilvl="4" w:tplc="04090003" w:tentative="1">
+      <w:start w:val="1"/>
+      <w:numFmt w:val="bullet"/>
+      <w:lvlText w:val="o"/>
+      <w:lvlJc w:val="left"/>
+      <w:pPr>
+        <w:ind w:left="3960" w:hanging="360"/>
+      </w:pPr>
+      <w:rPr>
+        <w:rFonts w:ascii="Courier New" w:hAnsi="Courier New" w:hint="default"/>
+      </w:rPr>
+    </w:lvl>
+    <w:lvl w:ilvl="5" w:tplc="04090005" w:tentative="1">
+      <w:start w:val="1"/>
+      <w:numFmt w:val="bullet"/>
+      <w:lvlText w:val=""/>
+      <w:lvlJc w:val="left"/>
+      <w:pPr>
+        <w:ind w:left="4680" w:hanging="360"/>
+      </w:pPr>
+      <w:rPr>
+        <w:rFonts w:ascii="Wingdings" w:hAnsi="Wingdings" w:hint="default"/>
+      </w:rPr>
+    </w:lvl>
+    <w:lvl w:ilvl="6" w:tplc="04090001" w:tentative="1">
+      <w:start w:val="1"/>
+      <w:numFmt w:val="bullet"/>
+      <w:lvlText w:val=""/>
+      <w:lvlJc w:val="left"/>
+      <w:pPr>
+        <w:ind w:left="5400" w:hanging="360"/>
+      </w:pPr>
+      <w:rPr>
+        <w:rFonts w:ascii="Symbol" w:hAnsi="Symbol" w:hint="default"/>
+      </w:rPr>
+    </w:lvl>
+    <w:lvl w:ilvl="7" w:tplc="04090003" w:tentative="1">
+      <w:start w:val="1"/>
+      <w:numFmt w:val="bullet"/>
+      <w:lvlText w:val="o"/>
+      <w:lvlJc w:val="left"/>
+      <w:pPr>
+        <w:ind w:left="6120" w:hanging="360"/>
+      </w:pPr>
+      <w:rPr>
+        <w:rFonts w:ascii="Courier New" w:hAnsi="Courier New" w:hint="default"/>
+      </w:rPr>
+    </w:lvl>
+    <w:lvl w:ilvl="8" w:tplc="04090005" w:tentative="1">
+      <w:start w:val="1"/>
+      <w:numFmt w:val="bullet"/>
+      <w:lvlText w:val=""/>
+      <w:lvlJc w:val="left"/>
+      <w:pPr>
+        <w:ind w:left="6840" w:hanging="360"/>
+      </w:pPr>
+      <w:rPr>
+        <w:rFonts w:ascii="Wingdings" w:hAnsi="Wingdings" w:hint="default"/>
+      </w:rPr>
+    </w:lvl>
+  </w:abstractNum>
+  <w:abstractNum w:abstractNumId="7">
+    <w:nsid w:val="685600BF"/>
+    <w:multiLevelType w:val="hybridMultilevel"/>
+    <w:tmpl w:val="A73E63AC"/>
+    <w:lvl w:ilvl="0" w:tplc="04090001">
+      <w:start w:val="1"/>
+      <w:numFmt w:val="bullet"/>
+      <w:lvlText w:val=""/>
+      <w:lvlJc w:val="left"/>
+      <w:pPr>
+        <w:ind w:left="1080" w:hanging="360"/>
+      </w:pPr>
+      <w:rPr>
+        <w:rFonts w:ascii="Symbol" w:hAnsi="Symbol" w:hint="default"/>
+      </w:rPr>
+    </w:lvl>
+    <w:lvl w:ilvl="1" w:tplc="04090003" w:tentative="1">
+      <w:start w:val="1"/>
+      <w:numFmt w:val="bullet"/>
+      <w:lvlText w:val="o"/>
+      <w:lvlJc w:val="left"/>
+      <w:pPr>
+        <w:ind w:left="1800" w:hanging="360"/>
+      </w:pPr>
+      <w:rPr>
+        <w:rFonts w:ascii="Courier New" w:hAnsi="Courier New" w:hint="default"/>
+      </w:rPr>
+    </w:lvl>
+    <w:lvl w:ilvl="2" w:tplc="04090005" w:tentative="1">
+      <w:start w:val="1"/>
+      <w:numFmt w:val="bullet"/>
+      <w:lvlText w:val=""/>
+      <w:lvlJc w:val="left"/>
+      <w:pPr>
+        <w:ind w:left="2520" w:hanging="360"/>
+      </w:pPr>
+      <w:rPr>
+        <w:rFonts w:ascii="Wingdings" w:hAnsi="Wingdings" w:hint="default"/>
+      </w:rPr>
+    </w:lvl>
+    <w:lvl w:ilvl="3" w:tplc="04090001" w:tentative="1">
+      <w:start w:val="1"/>
+      <w:numFmt w:val="bullet"/>
+      <w:lvlText w:val=""/>
+      <w:lvlJc w:val="left"/>
+      <w:pPr>
+        <w:ind w:left="3240" w:hanging="360"/>
+      </w:pPr>
+      <w:rPr>
+        <w:rFonts w:ascii="Symbol" w:hAnsi="Symbol" w:hint="default"/>
+      </w:rPr>
+    </w:lvl>
+    <w:lvl w:ilvl="4" w:tplc="04090003" w:tentative="1">
+      <w:start w:val="1"/>
+      <w:numFmt w:val="bullet"/>
+      <w:lvlText w:val="o"/>
+      <w:lvlJc w:val="left"/>
+      <w:pPr>
+        <w:ind w:left="3960" w:hanging="360"/>
+      </w:pPr>
+      <w:rPr>
+        <w:rFonts w:ascii="Courier New" w:hAnsi="Courier New" w:hint="default"/>
+      </w:rPr>
+    </w:lvl>
+    <w:lvl w:ilvl="5" w:tplc="04090005" w:tentative="1">
+      <w:start w:val="1"/>
+      <w:numFmt w:val="bullet"/>
+      <w:lvlText w:val=""/>
+      <w:lvlJc w:val="left"/>
+      <w:pPr>
+        <w:ind w:left="4680" w:hanging="360"/>
+      </w:pPr>
+      <w:rPr>
+        <w:rFonts w:ascii="Wingdings" w:hAnsi="Wingdings" w:hint="default"/>
+      </w:rPr>
+    </w:lvl>
+    <w:lvl w:ilvl="6" w:tplc="04090001" w:tentative="1">
+      <w:start w:val="1"/>
+      <w:numFmt w:val="bullet"/>
+      <w:lvlText w:val=""/>
+      <w:lvlJc w:val="left"/>
+      <w:pPr>
+        <w:ind w:left="5400" w:hanging="360"/>
+      </w:pPr>
+      <w:rPr>
+        <w:rFonts w:ascii="Symbol" w:hAnsi="Symbol" w:hint="default"/>
+      </w:rPr>
+    </w:lvl>
+    <w:lvl w:ilvl="7" w:tplc="04090003" w:tentative="1">
+      <w:start w:val="1"/>
+      <w:numFmt w:val="bullet"/>
+      <w:lvlText w:val="o"/>
+      <w:lvlJc w:val="left"/>
+      <w:pPr>
+        <w:ind w:left="6120" w:hanging="360"/>
+      </w:pPr>
+      <w:rPr>
+        <w:rFonts w:ascii="Courier New" w:hAnsi="Courier New" w:hint="default"/>
+      </w:rPr>
+    </w:lvl>
+    <w:lvl w:ilvl="8" w:tplc="04090005" w:tentative="1">
+      <w:start w:val="1"/>
+      <w:numFmt w:val="bullet"/>
+      <w:lvlText w:val=""/>
+      <w:lvlJc w:val="left"/>
+      <w:pPr>
+        <w:ind w:left="6840" w:hanging="360"/>
+      </w:pPr>
+      <w:rPr>
+        <w:rFonts w:ascii="Wingdings" w:hAnsi="Wingdings" w:hint="default"/>
+      </w:rPr>
+    </w:lvl>
+  </w:abstractNum>
+  <w:abstractNum w:abstractNumId="8">
     <w:nsid w:val="70A94966"/>
     <w:multiLevelType w:val="multilevel"/>
     <w:tmpl w:val="08447D08"/>
@@ -3681,7 +5099,7 @@
     </w:lvl>
   </w:abstractNum>
   <w:num w:numId="1">
-    <w:abstractNumId w:val="6"/>
+    <w:abstractNumId w:val="8"/>
   </w:num>
   <w:num w:numId="2">
     <w:abstractNumId w:val="4"/>
@@ -3700,6 +5118,12 @@
   </w:num>
   <w:num w:numId="7">
     <w:abstractNumId w:val="0"/>
+  </w:num>
+  <w:num w:numId="8">
+    <w:abstractNumId w:val="7"/>
+  </w:num>
+  <w:num w:numId="9">
+    <w:abstractNumId w:val="6"/>
   </w:num>
 </w:numbering>
 </file>
@@ -4093,6 +5517,16 @@
       <w:contextualSpacing/>
     </w:pPr>
   </w:style>
+  <w:style w:type="character" w:styleId="PlaceholderText">
+    <w:name w:val="Placeholder Text"/>
+    <w:basedOn w:val="DefaultParagraphFont"/>
+    <w:uiPriority w:val="99"/>
+    <w:semiHidden/>
+    <w:rsid w:val="002F0ED5"/>
+    <w:rPr>
+      <w:color w:val="808080"/>
+    </w:rPr>
+  </w:style>
 </w:styles>
 </file>
 
@@ -4485,6 +5919,16 @@
       <w:contextualSpacing/>
     </w:pPr>
   </w:style>
+  <w:style w:type="character" w:styleId="PlaceholderText">
+    <w:name w:val="Placeholder Text"/>
+    <w:basedOn w:val="DefaultParagraphFont"/>
+    <w:uiPriority w:val="99"/>
+    <w:semiHidden/>
+    <w:rsid w:val="002F0ED5"/>
+    <w:rPr>
+      <w:color w:val="808080"/>
+    </w:rPr>
+  </w:style>
 </w:styles>
 </file>
 
@@ -4602,7 +6046,7 @@
                   <c:v>6.096774193548386</c:v>
                 </c:pt>
                 <c:pt idx="2">
-                  <c:v>7.09593023255814</c:v>
+                  <c:v>7.095930232558138</c:v>
                 </c:pt>
                 <c:pt idx="3">
                   <c:v>8.091617933723197</c:v>
@@ -4647,10 +6091,10 @@
                   <c:v>21.04437486503995</c:v>
                 </c:pt>
                 <c:pt idx="17">
-                  <c:v>22.04253920555921</c:v>
+                  <c:v>22.04253920555919</c:v>
                 </c:pt>
                 <c:pt idx="18">
-                  <c:v>23.04084483892176</c:v>
+                  <c:v>23.04084483892174</c:v>
                 </c:pt>
                 <c:pt idx="19">
                   <c:v>24.0392766726944</c:v>
@@ -4826,11 +6270,11 @@
           <c:showPercent val="0"/>
           <c:showBubbleSize val="0"/>
         </c:dLbls>
-        <c:axId val="2125620024"/>
-        <c:axId val="2128133528"/>
+        <c:axId val="2123432680"/>
+        <c:axId val="-2137389880"/>
       </c:scatterChart>
       <c:valAx>
-        <c:axId val="2125620024"/>
+        <c:axId val="2123432680"/>
         <c:scaling>
           <c:orientation val="minMax"/>
         </c:scaling>
@@ -4840,12 +6284,12 @@
         <c:majorTickMark val="out"/>
         <c:minorTickMark val="none"/>
         <c:tickLblPos val="nextTo"/>
-        <c:crossAx val="2128133528"/>
+        <c:crossAx val="-2137389880"/>
         <c:crosses val="autoZero"/>
         <c:crossBetween val="midCat"/>
       </c:valAx>
       <c:valAx>
-        <c:axId val="2128133528"/>
+        <c:axId val="-2137389880"/>
         <c:scaling>
           <c:orientation val="minMax"/>
         </c:scaling>
@@ -4856,7 +6300,7 @@
         <c:majorTickMark val="out"/>
         <c:minorTickMark val="none"/>
         <c:tickLblPos val="nextTo"/>
-        <c:crossAx val="2125620024"/>
+        <c:crossAx val="2123432680"/>
         <c:crosses val="autoZero"/>
         <c:crossBetween val="midCat"/>
       </c:valAx>

</xml_diff>